<commit_message>
Add introduction, purpose, and views
</commit_message>
<xml_diff>
--- a/Documentation/SAD-A1-TeamEast.docx
+++ b/Documentation/SAD-A1-TeamEast.docx
@@ -97,7 +97,30 @@
           <w:rFonts w:ascii="Arial" w:hAnsi="Arial" w:cs="Arial"/>
           <w:sz w:val="44"/>
         </w:rPr>
-        <w:t>A1: Pipe-and Filter</w:t>
+        <w:t>A</w:t>
+      </w:r>
+      <w:r>
+        <w:rPr>
+          <w:rFonts w:ascii="Arial" w:hAnsi="Arial" w:cs="Arial"/>
+          <w:sz w:val="44"/>
+        </w:rPr>
+        <w:t>ssignment 1</w:t>
+      </w:r>
+    </w:p>
+    <w:p>
+      <w:pPr>
+        <w:jc w:val="center"/>
+        <w:rPr>
+          <w:rFonts w:ascii="Arial" w:hAnsi="Arial" w:cs="Arial"/>
+          <w:sz w:val="44"/>
+        </w:rPr>
+      </w:pPr>
+      <w:r>
+        <w:rPr>
+          <w:rFonts w:ascii="Arial" w:hAnsi="Arial" w:cs="Arial"/>
+          <w:sz w:val="44"/>
+        </w:rPr>
+        <w:t>Pipe-and Filter</w:t>
       </w:r>
     </w:p>
     <w:p>
@@ -259,18 +282,7 @@
           <w:szCs w:val="32"/>
           <w:shd w:val="clear" w:color="auto" w:fill="FFFFFF"/>
         </w:rPr>
-        <w:t xml:space="preserve"> </w:t>
-      </w:r>
-      <w:r>
-        <w:rPr>
-          <w:rStyle w:val="apple-converted-space"/>
-          <w:rFonts w:ascii="Arial" w:hAnsi="Arial" w:cs="Arial"/>
-          <w:color w:val="222222"/>
-          <w:sz w:val="32"/>
-          <w:szCs w:val="32"/>
-          <w:shd w:val="clear" w:color="auto" w:fill="FFFFFF"/>
-        </w:rPr>
-        <w:t>Chu</w:t>
+        <w:t xml:space="preserve"> Chu</w:t>
       </w:r>
     </w:p>
     <w:p>
@@ -345,12 +357,6 @@
         <w:gridCol w:w="2880"/>
       </w:tblGrid>
       <w:tr>
-        <w:tblPrEx>
-          <w:tblCellMar>
-            <w:top w:w="0" w:type="dxa"/>
-            <w:bottom w:w="0" w:type="dxa"/>
-          </w:tblCellMar>
-        </w:tblPrEx>
         <w:tc>
           <w:tcPr>
             <w:tcW w:w="1620" w:type="dxa"/>
@@ -453,12 +459,6 @@
         </w:tc>
       </w:tr>
       <w:tr>
-        <w:tblPrEx>
-          <w:tblCellMar>
-            <w:top w:w="0" w:type="dxa"/>
-            <w:bottom w:w="0" w:type="dxa"/>
-          </w:tblCellMar>
-        </w:tblPrEx>
         <w:tc>
           <w:tcPr>
             <w:tcW w:w="1620" w:type="dxa"/>
@@ -569,12 +569,6 @@
         </w:tc>
       </w:tr>
       <w:tr>
-        <w:tblPrEx>
-          <w:tblCellMar>
-            <w:top w:w="0" w:type="dxa"/>
-            <w:bottom w:w="0" w:type="dxa"/>
-          </w:tblCellMar>
-        </w:tblPrEx>
         <w:tc>
           <w:tcPr>
             <w:tcW w:w="1620" w:type="dxa"/>
@@ -707,6 +701,13 @@
     </w:p>
     <w:sdt>
       <w:sdtPr>
+        <w:rPr>
+          <w:rFonts w:asciiTheme="minorHAnsi" w:eastAsiaTheme="minorEastAsia" w:hAnsiTheme="minorHAnsi" w:cstheme="minorBidi"/>
+          <w:color w:val="auto"/>
+          <w:sz w:val="22"/>
+          <w:szCs w:val="22"/>
+          <w:lang w:eastAsia="zh-CN"/>
+        </w:rPr>
         <w:id w:val="-1542191651"/>
         <w:docPartObj>
           <w:docPartGallery w:val="Table of Contents"/>
@@ -715,14 +716,9 @@
       </w:sdtPr>
       <w:sdtEndPr>
         <w:rPr>
-          <w:rFonts w:asciiTheme="minorHAnsi" w:eastAsiaTheme="minorEastAsia" w:hAnsiTheme="minorHAnsi" w:cstheme="minorBidi"/>
           <w:b/>
           <w:bCs/>
           <w:noProof/>
-          <w:color w:val="auto"/>
-          <w:sz w:val="22"/>
-          <w:szCs w:val="22"/>
-          <w:lang w:eastAsia="zh-CN"/>
         </w:rPr>
       </w:sdtEndPr>
       <w:sdtContent>
@@ -2802,22 +2798,11 @@
       <w:pPr>
         <w:pStyle w:val="Title"/>
       </w:pPr>
-      <w:r>
-        <w:lastRenderedPageBreak/>
-        <w:fldChar w:fldCharType="begin"/>
-      </w:r>
-      <w:r>
-        <w:instrText xml:space="preserve"> TITLE  \* MERGEFORMAT </w:instrText>
-      </w:r>
-      <w:r>
-        <w:fldChar w:fldCharType="separate"/>
-      </w:r>
-      <w:r>
-        <w:t>Software Architecture Document</w:t>
-      </w:r>
-      <w:r>
-        <w:fldChar w:fldCharType="end"/>
-      </w:r>
+      <w:fldSimple w:instr=" TITLE  \* MERGEFORMAT ">
+        <w:r>
+          <w:t>Software Architecture Document</w:t>
+        </w:r>
+      </w:fldSimple>
       <w:r>
         <w:t xml:space="preserve"> </w:t>
       </w:r>
@@ -2853,25 +2838,95 @@
         </w:rPr>
         <w:t xml:space="preserve">This document provides a high level architecture overview and explains the process of Assignment one Pipe-and-Filter </w:t>
       </w:r>
-      <w:bookmarkStart w:id="2" w:name="_GoBack"/>
+    </w:p>
+    <w:p>
+      <w:pPr>
+        <w:pStyle w:val="Heading2"/>
+        <w:rPr>
+          <w:rFonts w:cs="Arial"/>
+        </w:rPr>
+      </w:pPr>
+      <w:bookmarkStart w:id="2" w:name="_Toc319524779"/>
+      <w:bookmarkStart w:id="3" w:name="_Toc442521994"/>
+      <w:r>
+        <w:rPr>
+          <w:rFonts w:cs="Arial"/>
+        </w:rPr>
+        <w:t>Purpose</w:t>
+      </w:r>
       <w:bookmarkEnd w:id="2"/>
-    </w:p>
-    <w:p>
-      <w:pPr>
-        <w:pStyle w:val="Heading2"/>
-        <w:rPr>
-          <w:rFonts w:cs="Arial"/>
-        </w:rPr>
-      </w:pPr>
-      <w:bookmarkStart w:id="3" w:name="_Toc319524779"/>
-      <w:bookmarkStart w:id="4" w:name="_Toc442521994"/>
-      <w:r>
-        <w:rPr>
-          <w:rFonts w:cs="Arial"/>
-        </w:rPr>
-        <w:t>Purpose</w:t>
-      </w:r>
       <w:bookmarkEnd w:id="3"/>
+    </w:p>
+    <w:p>
+      <w:pPr>
+        <w:pStyle w:val="BodyText2"/>
+        <w:rPr>
+          <w:rFonts w:ascii="Arial" w:hAnsi="Arial" w:cs="Arial"/>
+        </w:rPr>
+      </w:pPr>
+      <w:r>
+        <w:rPr>
+          <w:rFonts w:ascii="Arial" w:hAnsi="Arial" w:cs="Arial"/>
+        </w:rPr>
+        <w:t xml:space="preserve">This </w:t>
+      </w:r>
+      <w:r>
+        <w:rPr>
+          <w:rFonts w:ascii="Arial" w:hAnsi="Arial" w:cs="Arial"/>
+        </w:rPr>
+        <w:t>Software Architecture Document (SAD) provides a comprehensive architectural overview of</w:t>
+      </w:r>
+      <w:r>
+        <w:rPr>
+          <w:rFonts w:ascii="Arial" w:hAnsi="Arial" w:cs="Arial"/>
+        </w:rPr>
+        <w:t xml:space="preserve"> </w:t>
+      </w:r>
+      <w:r>
+        <w:rPr>
+          <w:rFonts w:ascii="Arial" w:hAnsi="Arial" w:cs="Arial"/>
+        </w:rPr>
+        <w:t>Assignment one Pipe-and-Filter</w:t>
+      </w:r>
+      <w:r>
+        <w:rPr>
+          <w:rFonts w:ascii="Arial" w:hAnsi="Arial" w:cs="Arial"/>
+        </w:rPr>
+        <w:t xml:space="preserve"> (A1_P&amp;F). By analyzing the </w:t>
+      </w:r>
+      <w:r>
+        <w:rPr>
+          <w:rFonts w:ascii="Arial" w:hAnsi="Arial" w:cs="Arial"/>
+        </w:rPr>
+        <w:t>A1_P&amp;F</w:t>
+      </w:r>
+      <w:r>
+        <w:rPr>
+          <w:rFonts w:ascii="Arial" w:hAnsi="Arial" w:cs="Arial"/>
+        </w:rPr>
+        <w:t xml:space="preserve">’s static, dynamic and physical perspective, we have create and believe the following architecture views to depict different aspect of the </w:t>
+      </w:r>
+      <w:r>
+        <w:rPr>
+          <w:rFonts w:ascii="Arial" w:hAnsi="Arial" w:cs="Arial"/>
+        </w:rPr>
+        <w:t>A1_P&amp;F</w:t>
+      </w:r>
+      <w:r>
+        <w:rPr>
+          <w:rFonts w:ascii="Arial" w:hAnsi="Arial" w:cs="Arial"/>
+        </w:rPr>
+        <w:t xml:space="preserve">: dynamic views, static views and physical views. The structure of this document is based on </w:t>
+      </w:r>
+    </w:p>
+    <w:p>
+      <w:pPr>
+        <w:pStyle w:val="BodyText2"/>
+        <w:rPr>
+          <w:rFonts w:ascii="Arial" w:hAnsi="Arial" w:cs="Arial"/>
+        </w:rPr>
+      </w:pPr>
+      <w:bookmarkStart w:id="4" w:name="_GoBack"/>
       <w:bookmarkEnd w:id="4"/>
     </w:p>
     <w:p>
@@ -2881,6 +2936,112 @@
           <w:rFonts w:ascii="Arial" w:hAnsi="Arial" w:cs="Arial"/>
         </w:rPr>
       </w:pPr>
+    </w:p>
+    <w:p>
+      <w:pPr>
+        <w:pStyle w:val="BodyText2"/>
+        <w:keepNext/>
+        <w:jc w:val="center"/>
+      </w:pPr>
+      <w:r>
+        <w:rPr>
+          <w:noProof/>
+        </w:rPr>
+        <w:drawing>
+          <wp:inline distT="0" distB="0" distL="0" distR="0" wp14:anchorId="7A15F22F" wp14:editId="36F8ECF6">
+            <wp:extent cx="4702810" cy="2541327"/>
+            <wp:effectExtent l="0" t="0" r="2540" b="0"/>
+            <wp:docPr id="1" name="Picture 1"/>
+            <wp:cNvGraphicFramePr>
+              <a:graphicFrameLocks xmlns:a="http://schemas.openxmlformats.org/drawingml/2006/main" noChangeAspect="1"/>
+            </wp:cNvGraphicFramePr>
+            <a:graphic xmlns:a="http://schemas.openxmlformats.org/drawingml/2006/main">
+              <a:graphicData uri="http://schemas.openxmlformats.org/drawingml/2006/picture">
+                <pic:pic xmlns:pic="http://schemas.openxmlformats.org/drawingml/2006/picture">
+                  <pic:nvPicPr>
+                    <pic:cNvPr id="1" name=""/>
+                    <pic:cNvPicPr/>
+                  </pic:nvPicPr>
+                  <pic:blipFill>
+                    <a:blip r:embed="rId8"/>
+                    <a:stretch>
+                      <a:fillRect/>
+                    </a:stretch>
+                  </pic:blipFill>
+                  <pic:spPr>
+                    <a:xfrm>
+                      <a:off x="0" y="0"/>
+                      <a:ext cx="4796545" cy="2591980"/>
+                    </a:xfrm>
+                    <a:prstGeom prst="rect">
+                      <a:avLst/>
+                    </a:prstGeom>
+                  </pic:spPr>
+                </pic:pic>
+              </a:graphicData>
+            </a:graphic>
+          </wp:inline>
+        </w:drawing>
+      </w:r>
+    </w:p>
+    <w:p>
+      <w:pPr>
+        <w:pStyle w:val="Caption"/>
+        <w:jc w:val="center"/>
+        <w:rPr>
+          <w:rFonts w:ascii="Arial" w:hAnsi="Arial" w:cs="Arial"/>
+        </w:rPr>
+      </w:pPr>
+      <w:r>
+        <w:t xml:space="preserve">Figure </w:t>
+      </w:r>
+      <w:r>
+        <w:fldChar w:fldCharType="begin"/>
+      </w:r>
+      <w:r>
+        <w:instrText xml:space="preserve"> SEQ Figure \* ARABIC </w:instrText>
+      </w:r>
+      <w:r>
+        <w:fldChar w:fldCharType="separate"/>
+      </w:r>
+      <w:r>
+        <w:rPr>
+          <w:noProof/>
+        </w:rPr>
+        <w:t>1</w:t>
+      </w:r>
+      <w:r>
+        <w:fldChar w:fldCharType="end"/>
+      </w:r>
+      <w:r>
+        <w:t xml:space="preserve"> views from various perspectives </w:t>
+      </w:r>
+      <w:sdt>
+        <w:sdtPr>
+          <w:id w:val="743072691"/>
+          <w:citation/>
+        </w:sdtPr>
+        <w:sdtContent>
+          <w:r>
+            <w:fldChar w:fldCharType="begin"/>
+          </w:r>
+          <w:r>
+            <w:instrText xml:space="preserve">CITATION Lat08 \p 54 \l 1033 </w:instrText>
+          </w:r>
+          <w:r>
+            <w:fldChar w:fldCharType="separate"/>
+          </w:r>
+          <w:r>
+            <w:rPr>
+              <w:noProof/>
+            </w:rPr>
+            <w:t xml:space="preserve"> (Lattanze, 2008, p. 54)</w:t>
+          </w:r>
+          <w:r>
+            <w:fldChar w:fldCharType="end"/>
+          </w:r>
+        </w:sdtContent>
+      </w:sdt>
     </w:p>
     <w:p>
       <w:pPr>
@@ -2972,7 +3133,6 @@
         <w:ind w:firstLine="720"/>
         <w:rPr>
           <w:rFonts w:ascii="Arial" w:hAnsi="Arial" w:cs="Arial"/>
-          <w:lang/>
         </w:rPr>
       </w:pPr>
     </w:p>
@@ -3086,6 +3246,7 @@
           <w:bCs/>
           <w:u w:val="single"/>
         </w:rPr>
+        <w:lastRenderedPageBreak/>
         <w:t>Audience</w:t>
       </w:r>
       <w:r>
@@ -3327,7 +3488,6 @@
           <w:bCs/>
           <w:u w:val="single"/>
         </w:rPr>
-        <w:lastRenderedPageBreak/>
         <w:t>Audience</w:t>
       </w:r>
       <w:r>
@@ -3645,6 +3805,7 @@
           <w:bCs/>
           <w:sz w:val="24"/>
         </w:rPr>
+        <w:lastRenderedPageBreak/>
         <w:t>Deployment view</w:t>
       </w:r>
     </w:p>
@@ -3894,7 +4055,6 @@
         <w:rPr>
           <w:rFonts w:cs="Arial"/>
         </w:rPr>
-        <w:lastRenderedPageBreak/>
         <w:t>Reliability/Availability</w:t>
       </w:r>
       <w:bookmarkEnd w:id="25"/>
@@ -4125,6 +4285,7 @@
         <w:rPr>
           <w:rFonts w:cs="Arial"/>
         </w:rPr>
+        <w:lastRenderedPageBreak/>
         <w:t>Logical View</w:t>
       </w:r>
       <w:bookmarkEnd w:id="42"/>
@@ -4357,7 +4518,6 @@
       <w:bookmarkStart w:id="54" w:name="_Toc319524799"/>
       <w:bookmarkStart w:id="55" w:name="_Toc442522014"/>
       <w:r>
-        <w:lastRenderedPageBreak/>
         <w:t>Size and Performance</w:t>
       </w:r>
       <w:bookmarkEnd w:id="54"/>
@@ -4456,22 +4616,21 @@
     <w:bookmarkStart w:id="58" w:name="_Toc442522016" w:displacedByCustomXml="next"/>
     <w:sdt>
       <w:sdtPr>
+        <w:rPr>
+          <w:rFonts w:asciiTheme="minorHAnsi" w:eastAsiaTheme="minorEastAsia" w:hAnsiTheme="minorHAnsi" w:cstheme="minorBidi"/>
+          <w:b w:val="0"/>
+          <w:bCs w:val="0"/>
+          <w:color w:val="auto"/>
+          <w:szCs w:val="22"/>
+          <w:lang w:eastAsia="zh-CN"/>
+        </w:rPr>
         <w:id w:val="-2071259825"/>
         <w:docPartObj>
           <w:docPartGallery w:val="Bibliographies"/>
           <w:docPartUnique/>
         </w:docPartObj>
       </w:sdtPr>
-      <w:sdtEndPr>
-        <w:rPr>
-          <w:rFonts w:asciiTheme="minorHAnsi" w:eastAsiaTheme="minorEastAsia" w:hAnsiTheme="minorHAnsi" w:cstheme="minorBidi"/>
-          <w:b w:val="0"/>
-          <w:bCs w:val="0"/>
-          <w:color w:val="auto"/>
-          <w:szCs w:val="22"/>
-          <w:lang w:eastAsia="zh-CN"/>
-        </w:rPr>
-      </w:sdtEndPr>
+      <w:sdtEndPr/>
       <w:sdtContent>
         <w:p>
           <w:pPr>
@@ -4487,6 +4646,7 @@
             <w:id w:val="-573587230"/>
             <w:bibliography/>
           </w:sdtPr>
+          <w:sdtEndPr/>
           <w:sdtContent>
             <w:p>
               <w:pPr>
@@ -4697,8 +4857,8 @@
       </w:pPr>
     </w:p>
     <w:sectPr>
-      <w:headerReference w:type="default" r:id="rId8"/>
-      <w:footerReference w:type="default" r:id="rId9"/>
+      <w:headerReference w:type="default" r:id="rId9"/>
+      <w:footerReference w:type="default" r:id="rId10"/>
       <w:pgSz w:w="12240" w:h="15840"/>
       <w:pgMar w:top="1440" w:right="1440" w:bottom="1440" w:left="1440" w:header="720" w:footer="720" w:gutter="0"/>
       <w:cols w:space="720"/>
@@ -4771,7 +4931,7 @@
           <w:rPr>
             <w:noProof/>
           </w:rPr>
-          <w:t>5</w:t>
+          <w:t>4</w:t>
         </w:r>
         <w:r>
           <w:rPr>
@@ -4889,7 +5049,7 @@
         <v:path o:extrusionok="f" gradientshapeok="t" o:connecttype="rect"/>
         <o:lock v:ext="edit" aspectratio="t"/>
       </v:shapetype>
-      <v:shape id="_x0000_i1055" type="#_x0000_t75" style="width:11.55pt;height:11.55pt" o:bullet="t">
+      <v:shape id="_x0000_i1066" type="#_x0000_t75" style="width:11.55pt;height:11.55pt" o:bullet="t">
         <v:imagedata r:id="rId1" o:title="msoF0D"/>
       </v:shape>
     </w:pict>
@@ -6600,566 +6760,26 @@
       <w:lang w:eastAsia="en-US"/>
     </w:rPr>
   </w:style>
-</w:styles>
-</file>
-
-<file path=word/glossary/document.xml><?xml version="1.0" encoding="utf-8"?>
-<w:glossaryDocument xmlns:wpc="http://schemas.microsoft.com/office/word/2010/wordprocessingCanvas" xmlns:mc="http://schemas.openxmlformats.org/markup-compatibility/2006" xmlns:o="urn:schemas-microsoft-com:office:office" xmlns:r="http://schemas.openxmlformats.org/officeDocument/2006/relationships" xmlns:m="http://schemas.openxmlformats.org/officeDocument/2006/math" xmlns:v="urn:schemas-microsoft-com:vml" xmlns:wp14="http://schemas.microsoft.com/office/word/2010/wordprocessingDrawing" xmlns:wp="http://schemas.openxmlformats.org/drawingml/2006/wordprocessingDrawing" xmlns:w10="urn:schemas-microsoft-com:office:word" xmlns:w="http://schemas.openxmlformats.org/wordprocessingml/2006/main" xmlns:w14="http://schemas.microsoft.com/office/word/2010/wordml" xmlns:w15="http://schemas.microsoft.com/office/word/2012/wordml" xmlns:wpg="http://schemas.microsoft.com/office/word/2010/wordprocessingGroup" xmlns:wpi="http://schemas.microsoft.com/office/word/2010/wordprocessingInk" xmlns:wne="http://schemas.microsoft.com/office/word/2006/wordml" xmlns:wps="http://schemas.microsoft.com/office/word/2010/wordprocessingShape" mc:Ignorable="w14 w15 wp14"/>
-</file>
-
-<file path=word/glossary/fontTable.xml><?xml version="1.0" encoding="utf-8"?>
-<w:fonts xmlns:mc="http://schemas.openxmlformats.org/markup-compatibility/2006" xmlns:r="http://schemas.openxmlformats.org/officeDocument/2006/relationships" xmlns:w="http://schemas.openxmlformats.org/wordprocessingml/2006/main" xmlns:w14="http://schemas.microsoft.com/office/word/2010/wordml" xmlns:w15="http://schemas.microsoft.com/office/word/2012/wordml" mc:Ignorable="w14 w15">
-  <w:font w:name="Times New Roman">
-    <w:panose1 w:val="02020603050405020304"/>
-    <w:charset w:val="00"/>
-    <w:family w:val="roman"/>
-    <w:pitch w:val="variable"/>
-    <w:sig w:usb0="E0002EFF" w:usb1="C0007843" w:usb2="00000009" w:usb3="00000000" w:csb0="000001FF" w:csb1="00000000"/>
-  </w:font>
-  <w:font w:name="Symbol">
-    <w:panose1 w:val="05050102010706020507"/>
-    <w:charset w:val="02"/>
-    <w:family w:val="roman"/>
-    <w:pitch w:val="variable"/>
-    <w:sig w:usb0="00000000" w:usb1="10000000" w:usb2="00000000" w:usb3="00000000" w:csb0="80000000" w:csb1="00000000"/>
-  </w:font>
-  <w:font w:name="Courier New">
-    <w:panose1 w:val="02070309020205020404"/>
-    <w:charset w:val="00"/>
-    <w:family w:val="modern"/>
-    <w:pitch w:val="fixed"/>
-    <w:sig w:usb0="E0002AFF" w:usb1="C0007843" w:usb2="00000009" w:usb3="00000000" w:csb0="000001FF" w:csb1="00000000"/>
-  </w:font>
-  <w:font w:name="Wingdings">
-    <w:panose1 w:val="05000000000000000000"/>
-    <w:charset w:val="02"/>
-    <w:family w:val="auto"/>
-    <w:pitch w:val="variable"/>
-    <w:sig w:usb0="00000000" w:usb1="10000000" w:usb2="00000000" w:usb3="00000000" w:csb0="80000000" w:csb1="00000000"/>
-  </w:font>
-  <w:font w:name="Arial">
-    <w:panose1 w:val="020B0604020202020204"/>
-    <w:charset w:val="00"/>
-    <w:family w:val="swiss"/>
-    <w:pitch w:val="variable"/>
-    <w:sig w:usb0="E0002AFF" w:usb1="C0007843" w:usb2="00000009" w:usb3="00000000" w:csb0="000001FF" w:csb1="00000000"/>
-  </w:font>
-  <w:font w:name="Calibri">
-    <w:panose1 w:val="020F0502020204030204"/>
-    <w:charset w:val="00"/>
-    <w:family w:val="swiss"/>
-    <w:pitch w:val="variable"/>
-    <w:sig w:usb0="E00002FF" w:usb1="4000ACFF" w:usb2="00000001" w:usb3="00000000" w:csb0="0000019F" w:csb1="00000000"/>
-  </w:font>
-  <w:font w:name="SimSun">
-    <w:altName w:val="宋体"/>
-    <w:panose1 w:val="02010600030101010101"/>
-    <w:charset w:val="86"/>
-    <w:family w:val="auto"/>
-    <w:pitch w:val="variable"/>
-    <w:sig w:usb0="00000003" w:usb1="288F0000" w:usb2="00000016" w:usb3="00000000" w:csb0="00040001" w:csb1="00000000"/>
-  </w:font>
-  <w:font w:name="Arial Unicode MS">
-    <w:panose1 w:val="020B0604020202020204"/>
-    <w:charset w:val="80"/>
-    <w:family w:val="swiss"/>
-    <w:pitch w:val="variable"/>
-    <w:sig w:usb0="F7FFAFFF" w:usb1="E9DFFFFF" w:usb2="0000003F" w:usb3="00000000" w:csb0="003F01FF" w:csb1="00000000"/>
-  </w:font>
-  <w:font w:name="Calibri Light">
-    <w:panose1 w:val="020F0302020204030204"/>
-    <w:charset w:val="00"/>
-    <w:family w:val="swiss"/>
-    <w:pitch w:val="variable"/>
-    <w:sig w:usb0="A00002EF" w:usb1="4000207B" w:usb2="00000000" w:usb3="00000000" w:csb0="0000019F" w:csb1="00000000"/>
-  </w:font>
-</w:fonts>
-</file>
-
-<file path=word/glossary/settings.xml><?xml version="1.0" encoding="utf-8"?>
-<w:settings xmlns:mc="http://schemas.openxmlformats.org/markup-compatibility/2006" xmlns:o="urn:schemas-microsoft-com:office:office" xmlns:r="http://schemas.openxmlformats.org/officeDocument/2006/relationships" xmlns:m="http://schemas.openxmlformats.org/officeDocument/2006/math" xmlns:v="urn:schemas-microsoft-com:vml" xmlns:w10="urn:schemas-microsoft-com:office:word" xmlns:w="http://schemas.openxmlformats.org/wordprocessingml/2006/main" xmlns:w14="http://schemas.microsoft.com/office/word/2010/wordml" xmlns:w15="http://schemas.microsoft.com/office/word/2012/wordml" xmlns:sl="http://schemas.openxmlformats.org/schemaLibrary/2006/main" mc:Ignorable="w14 w15">
-  <w:view w:val="normal"/>
-  <w:defaultTabStop w:val="720"/>
-  <w:characterSpacingControl w:val="doNotCompress"/>
-  <w:compat>
-    <w:useFELayout/>
-    <w:compatSetting w:name="compatibilityMode" w:uri="http://schemas.microsoft.com/office/word" w:val="15"/>
-    <w:compatSetting w:name="overrideTableStyleFontSizeAndJustification" w:uri="http://schemas.microsoft.com/office/word" w:val="1"/>
-    <w:compatSetting w:name="enableOpenTypeFeatures" w:uri="http://schemas.microsoft.com/office/word" w:val="1"/>
-    <w:compatSetting w:name="doNotFlipMirrorIndents" w:uri="http://schemas.microsoft.com/office/word" w:val="1"/>
-    <w:compatSetting w:name="differentiateMultirowTableHeaders" w:uri="http://schemas.microsoft.com/office/word" w:val="1"/>
-  </w:compat>
-  <w:rsids>
-    <w:rsidRoot w:val="00346646"/>
-    <w:rsid w:val="00346646"/>
-    <w:rsid w:val="00BD3B2F"/>
-  </w:rsids>
-  <m:mathPr>
-    <m:mathFont m:val="Cambria Math"/>
-    <m:brkBin m:val="before"/>
-    <m:brkBinSub m:val="--"/>
-    <m:smallFrac m:val="0"/>
-    <m:dispDef/>
-    <m:lMargin m:val="0"/>
-    <m:rMargin m:val="0"/>
-    <m:defJc m:val="centerGroup"/>
-    <m:wrapIndent m:val="1440"/>
-    <m:intLim m:val="subSup"/>
-    <m:naryLim m:val="undOvr"/>
-  </m:mathPr>
-  <w:themeFontLang w:val="en-US" w:eastAsia="zh-CN"/>
-  <w:clrSchemeMapping w:bg1="light1" w:t1="dark1" w:bg2="light2" w:t2="dark2" w:accent1="accent1" w:accent2="accent2" w:accent3="accent3" w:accent4="accent4" w:accent5="accent5" w:accent6="accent6" w:hyperlink="hyperlink" w:followedHyperlink="followedHyperlink"/>
-  <w:decimalSymbol w:val="."/>
-  <w:listSeparator w:val=","/>
-  <w15:chartTrackingRefBased/>
-</w:settings>
-</file>
-
-<file path=word/glossary/styles.xml><?xml version="1.0" encoding="utf-8"?>
-<w:styles xmlns:mc="http://schemas.openxmlformats.org/markup-compatibility/2006" xmlns:r="http://schemas.openxmlformats.org/officeDocument/2006/relationships" xmlns:w="http://schemas.openxmlformats.org/wordprocessingml/2006/main" xmlns:w14="http://schemas.microsoft.com/office/word/2010/wordml" xmlns:w15="http://schemas.microsoft.com/office/word/2012/wordml" mc:Ignorable="w14 w15">
-  <w:docDefaults>
-    <w:rPrDefault>
-      <w:rPr>
-        <w:rFonts w:asciiTheme="minorHAnsi" w:eastAsiaTheme="minorEastAsia" w:hAnsiTheme="minorHAnsi" w:cstheme="minorBidi"/>
-        <w:sz w:val="22"/>
-        <w:szCs w:val="22"/>
-        <w:lang w:val="en-US" w:eastAsia="zh-CN" w:bidi="ar-SA"/>
-      </w:rPr>
-    </w:rPrDefault>
-    <w:pPrDefault>
-      <w:pPr>
-        <w:spacing w:after="160" w:line="259" w:lineRule="auto"/>
-      </w:pPr>
-    </w:pPrDefault>
-  </w:docDefaults>
-  <w:latentStyles w:defLockedState="0" w:defUIPriority="99" w:defSemiHidden="0" w:defUnhideWhenUsed="0" w:defQFormat="0" w:count="371">
-    <w:lsdException w:name="Normal" w:uiPriority="0" w:qFormat="1"/>
-    <w:lsdException w:name="heading 1" w:uiPriority="9" w:qFormat="1"/>
-    <w:lsdException w:name="heading 2" w:semiHidden="1" w:uiPriority="9" w:unhideWhenUsed="1" w:qFormat="1"/>
-    <w:lsdException w:name="heading 3" w:semiHidden="1" w:uiPriority="9" w:unhideWhenUsed="1" w:qFormat="1"/>
-    <w:lsdException w:name="heading 4" w:semiHidden="1" w:uiPriority="9" w:unhideWhenUsed="1" w:qFormat="1"/>
-    <w:lsdException w:name="heading 5" w:semiHidden="1" w:uiPriority="9" w:unhideWhenUsed="1" w:qFormat="1"/>
-    <w:lsdException w:name="heading 6" w:semiHidden="1" w:uiPriority="9" w:unhideWhenUsed="1" w:qFormat="1"/>
-    <w:lsdException w:name="heading 7" w:semiHidden="1" w:uiPriority="9" w:unhideWhenUsed="1" w:qFormat="1"/>
-    <w:lsdException w:name="heading 8" w:semiHidden="1" w:uiPriority="9" w:unhideWhenUsed="1" w:qFormat="1"/>
-    <w:lsdException w:name="heading 9" w:semiHidden="1" w:uiPriority="9" w:unhideWhenUsed="1" w:qFormat="1"/>
-    <w:lsdException w:name="index 1" w:semiHidden="1" w:unhideWhenUsed="1"/>
-    <w:lsdException w:name="index 2" w:semiHidden="1" w:unhideWhenUsed="1"/>
-    <w:lsdException w:name="index 3" w:semiHidden="1" w:unhideWhenUsed="1"/>
-    <w:lsdException w:name="index 4" w:semiHidden="1" w:unhideWhenUsed="1"/>
-    <w:lsdException w:name="index 5" w:semiHidden="1" w:unhideWhenUsed="1"/>
-    <w:lsdException w:name="index 6" w:semiHidden="1" w:unhideWhenUsed="1"/>
-    <w:lsdException w:name="index 7" w:semiHidden="1" w:unhideWhenUsed="1"/>
-    <w:lsdException w:name="index 8" w:semiHidden="1" w:unhideWhenUsed="1"/>
-    <w:lsdException w:name="index 9" w:semiHidden="1" w:unhideWhenUsed="1"/>
-    <w:lsdException w:name="toc 1" w:semiHidden="1" w:uiPriority="39" w:unhideWhenUsed="1"/>
-    <w:lsdException w:name="toc 2" w:semiHidden="1" w:uiPriority="39" w:unhideWhenUsed="1"/>
-    <w:lsdException w:name="toc 3" w:semiHidden="1" w:uiPriority="39" w:unhideWhenUsed="1"/>
-    <w:lsdException w:name="toc 4" w:semiHidden="1" w:uiPriority="39" w:unhideWhenUsed="1"/>
-    <w:lsdException w:name="toc 5" w:semiHidden="1" w:uiPriority="39" w:unhideWhenUsed="1"/>
-    <w:lsdException w:name="toc 6" w:semiHidden="1" w:uiPriority="39" w:unhideWhenUsed="1"/>
-    <w:lsdException w:name="toc 7" w:semiHidden="1" w:uiPriority="39" w:unhideWhenUsed="1"/>
-    <w:lsdException w:name="toc 8" w:semiHidden="1" w:uiPriority="39" w:unhideWhenUsed="1"/>
-    <w:lsdException w:name="toc 9" w:semiHidden="1" w:uiPriority="39" w:unhideWhenUsed="1"/>
-    <w:lsdException w:name="Normal Indent" w:semiHidden="1" w:unhideWhenUsed="1"/>
-    <w:lsdException w:name="footnote text" w:semiHidden="1" w:unhideWhenUsed="1"/>
-    <w:lsdException w:name="annotation text" w:semiHidden="1" w:unhideWhenUsed="1"/>
-    <w:lsdException w:name="header" w:semiHidden="1" w:unhideWhenUsed="1"/>
-    <w:lsdException w:name="footer" w:semiHidden="1" w:unhideWhenUsed="1"/>
-    <w:lsdException w:name="index heading" w:semiHidden="1" w:unhideWhenUsed="1"/>
-    <w:lsdException w:name="caption" w:semiHidden="1" w:uiPriority="35" w:unhideWhenUsed="1" w:qFormat="1"/>
-    <w:lsdException w:name="table of figures" w:semiHidden="1" w:unhideWhenUsed="1"/>
-    <w:lsdException w:name="envelope address" w:semiHidden="1" w:unhideWhenUsed="1"/>
-    <w:lsdException w:name="envelope return" w:semiHidden="1" w:unhideWhenUsed="1"/>
-    <w:lsdException w:name="footnote reference" w:semiHidden="1" w:unhideWhenUsed="1"/>
-    <w:lsdException w:name="annotation reference" w:semiHidden="1" w:unhideWhenUsed="1"/>
-    <w:lsdException w:name="line number" w:semiHidden="1" w:unhideWhenUsed="1"/>
-    <w:lsdException w:name="page number" w:semiHidden="1" w:unhideWhenUsed="1"/>
-    <w:lsdException w:name="endnote reference" w:semiHidden="1" w:unhideWhenUsed="1"/>
-    <w:lsdException w:name="endnote text" w:semiHidden="1" w:unhideWhenUsed="1"/>
-    <w:lsdException w:name="table of authorities" w:semiHidden="1" w:unhideWhenUsed="1"/>
-    <w:lsdException w:name="macro" w:semiHidden="1" w:unhideWhenUsed="1"/>
-    <w:lsdException w:name="toa heading" w:semiHidden="1" w:unhideWhenUsed="1"/>
-    <w:lsdException w:name="List" w:semiHidden="1" w:unhideWhenUsed="1"/>
-    <w:lsdException w:name="List Bullet" w:semiHidden="1" w:unhideWhenUsed="1"/>
-    <w:lsdException w:name="List Number" w:semiHidden="1" w:unhideWhenUsed="1"/>
-    <w:lsdException w:name="List 2" w:semiHidden="1" w:unhideWhenUsed="1"/>
-    <w:lsdException w:name="List 3" w:semiHidden="1" w:unhideWhenUsed="1"/>
-    <w:lsdException w:name="List 4" w:semiHidden="1" w:unhideWhenUsed="1"/>
-    <w:lsdException w:name="List 5" w:semiHidden="1" w:unhideWhenUsed="1"/>
-    <w:lsdException w:name="List Bullet 2" w:semiHidden="1" w:unhideWhenUsed="1"/>
-    <w:lsdException w:name="List Bullet 3" w:semiHidden="1" w:unhideWhenUsed="1"/>
-    <w:lsdException w:name="List Bullet 4" w:semiHidden="1" w:unhideWhenUsed="1"/>
-    <w:lsdException w:name="List Bullet 5" w:semiHidden="1" w:unhideWhenUsed="1"/>
-    <w:lsdException w:name="List Number 2" w:semiHidden="1" w:unhideWhenUsed="1"/>
-    <w:lsdException w:name="List Number 3" w:semiHidden="1" w:unhideWhenUsed="1"/>
-    <w:lsdException w:name="List Number 4" w:semiHidden="1" w:unhideWhenUsed="1"/>
-    <w:lsdException w:name="List Number 5" w:semiHidden="1" w:unhideWhenUsed="1"/>
-    <w:lsdException w:name="Title" w:uiPriority="10" w:qFormat="1"/>
-    <w:lsdException w:name="Closing" w:semiHidden="1" w:unhideWhenUsed="1"/>
-    <w:lsdException w:name="Signature" w:semiHidden="1" w:unhideWhenUsed="1"/>
-    <w:lsdException w:name="Default Paragraph Font" w:semiHidden="1" w:uiPriority="1" w:unhideWhenUsed="1"/>
-    <w:lsdException w:name="Body Text" w:semiHidden="1" w:unhideWhenUsed="1"/>
-    <w:lsdException w:name="Body Text Indent" w:semiHidden="1" w:unhideWhenUsed="1"/>
-    <w:lsdException w:name="List Continue" w:semiHidden="1" w:unhideWhenUsed="1"/>
-    <w:lsdException w:name="List Continue 2" w:semiHidden="1" w:unhideWhenUsed="1"/>
-    <w:lsdException w:name="List Continue 3" w:semiHidden="1" w:unhideWhenUsed="1"/>
-    <w:lsdException w:name="List Continue 4" w:semiHidden="1" w:unhideWhenUsed="1"/>
-    <w:lsdException w:name="List Continue 5" w:semiHidden="1" w:unhideWhenUsed="1"/>
-    <w:lsdException w:name="Message Header" w:semiHidden="1" w:unhideWhenUsed="1"/>
-    <w:lsdException w:name="Subtitle" w:uiPriority="11" w:qFormat="1"/>
-    <w:lsdException w:name="Salutation" w:semiHidden="1" w:unhideWhenUsed="1"/>
-    <w:lsdException w:name="Date" w:semiHidden="1" w:unhideWhenUsed="1"/>
-    <w:lsdException w:name="Body Text First Indent" w:semiHidden="1" w:unhideWhenUsed="1"/>
-    <w:lsdException w:name="Body Text First Indent 2" w:semiHidden="1" w:unhideWhenUsed="1"/>
-    <w:lsdException w:name="Note Heading" w:semiHidden="1" w:unhideWhenUsed="1"/>
-    <w:lsdException w:name="Body Text 2" w:semiHidden="1" w:unhideWhenUsed="1"/>
-    <w:lsdException w:name="Body Text 3" w:semiHidden="1" w:unhideWhenUsed="1"/>
-    <w:lsdException w:name="Body Text Indent 2" w:semiHidden="1" w:unhideWhenUsed="1"/>
-    <w:lsdException w:name="Body Text Indent 3" w:semiHidden="1" w:unhideWhenUsed="1"/>
-    <w:lsdException w:name="Block Text" w:semiHidden="1" w:unhideWhenUsed="1"/>
-    <w:lsdException w:name="Hyperlink" w:semiHidden="1" w:unhideWhenUsed="1"/>
-    <w:lsdException w:name="FollowedHyperlink" w:semiHidden="1" w:unhideWhenUsed="1"/>
-    <w:lsdException w:name="Strong" w:uiPriority="22" w:qFormat="1"/>
-    <w:lsdException w:name="Emphasis" w:uiPriority="20" w:qFormat="1"/>
-    <w:lsdException w:name="Document Map" w:semiHidden="1" w:unhideWhenUsed="1"/>
-    <w:lsdException w:name="Plain Text" w:semiHidden="1" w:unhideWhenUsed="1"/>
-    <w:lsdException w:name="E-mail Signature" w:semiHidden="1" w:unhideWhenUsed="1"/>
-    <w:lsdException w:name="HTML Top of Form" w:semiHidden="1" w:unhideWhenUsed="1"/>
-    <w:lsdException w:name="HTML Bottom of Form" w:semiHidden="1" w:unhideWhenUsed="1"/>
-    <w:lsdException w:name="Normal (Web)" w:semiHidden="1" w:unhideWhenUsed="1"/>
-    <w:lsdException w:name="HTML Acronym" w:semiHidden="1" w:unhideWhenUsed="1"/>
-    <w:lsdException w:name="HTML Address" w:semiHidden="1" w:unhideWhenUsed="1"/>
-    <w:lsdException w:name="HTML Cite" w:semiHidden="1" w:unhideWhenUsed="1"/>
-    <w:lsdException w:name="HTML Code" w:semiHidden="1" w:unhideWhenUsed="1"/>
-    <w:lsdException w:name="HTML Definition" w:semiHidden="1" w:unhideWhenUsed="1"/>
-    <w:lsdException w:name="HTML Keyboard" w:semiHidden="1" w:unhideWhenUsed="1"/>
-    <w:lsdException w:name="HTML Preformatted" w:semiHidden="1" w:unhideWhenUsed="1"/>
-    <w:lsdException w:name="HTML Sample" w:semiHidden="1" w:unhideWhenUsed="1"/>
-    <w:lsdException w:name="HTML Typewriter" w:semiHidden="1" w:unhideWhenUsed="1"/>
-    <w:lsdException w:name="HTML Variable" w:semiHidden="1" w:unhideWhenUsed="1"/>
-    <w:lsdException w:name="Normal Table" w:semiHidden="1" w:unhideWhenUsed="1"/>
-    <w:lsdException w:name="annotation subject" w:semiHidden="1" w:unhideWhenUsed="1"/>
-    <w:lsdException w:name="No List" w:semiHidden="1" w:unhideWhenUsed="1"/>
-    <w:lsdException w:name="Outline List 1" w:semiHidden="1" w:unhideWhenUsed="1"/>
-    <w:lsdException w:name="Outline List 2" w:semiHidden="1" w:unhideWhenUsed="1"/>
-    <w:lsdException w:name="Outline List 3" w:semiHidden="1" w:unhideWhenUsed="1"/>
-    <w:lsdException w:name="Table Simple 1" w:semiHidden="1" w:unhideWhenUsed="1"/>
-    <w:lsdException w:name="Table Simple 2" w:semiHidden="1" w:unhideWhenUsed="1"/>
-    <w:lsdException w:name="Table Simple 3" w:semiHidden="1" w:unhideWhenUsed="1"/>
-    <w:lsdException w:name="Table Classic 1" w:semiHidden="1" w:unhideWhenUsed="1"/>
-    <w:lsdException w:name="Table Classic 2" w:semiHidden="1" w:unhideWhenUsed="1"/>
-    <w:lsdException w:name="Table Classic 3" w:semiHidden="1" w:unhideWhenUsed="1"/>
-    <w:lsdException w:name="Table Classic 4" w:semiHidden="1" w:unhideWhenUsed="1"/>
-    <w:lsdException w:name="Table Colorful 1" w:semiHidden="1" w:unhideWhenUsed="1"/>
-    <w:lsdException w:name="Table Colorful 2" w:semiHidden="1" w:unhideWhenUsed="1"/>
-    <w:lsdException w:name="Table Colorful 3" w:semiHidden="1" w:unhideWhenUsed="1"/>
-    <w:lsdException w:name="Table Columns 1" w:semiHidden="1" w:unhideWhenUsed="1"/>
-    <w:lsdException w:name="Table Columns 2" w:semiHidden="1" w:unhideWhenUsed="1"/>
-    <w:lsdException w:name="Table Columns 3" w:semiHidden="1" w:unhideWhenUsed="1"/>
-    <w:lsdException w:name="Table Columns 4" w:semiHidden="1" w:unhideWhenUsed="1"/>
-    <w:lsdException w:name="Table Columns 5" w:semiHidden="1" w:unhideWhenUsed="1"/>
-    <w:lsdException w:name="Table Grid 1" w:semiHidden="1" w:unhideWhenUsed="1"/>
-    <w:lsdException w:name="Table Grid 2" w:semiHidden="1" w:unhideWhenUsed="1"/>
-    <w:lsdException w:name="Table Grid 3" w:semiHidden="1" w:unhideWhenUsed="1"/>
-    <w:lsdException w:name="Table Grid 4" w:semiHidden="1" w:unhideWhenUsed="1"/>
-    <w:lsdException w:name="Table Grid 5" w:semiHidden="1" w:unhideWhenUsed="1"/>
-    <w:lsdException w:name="Table Grid 6" w:semiHidden="1" w:unhideWhenUsed="1"/>
-    <w:lsdException w:name="Table Grid 7" w:semiHidden="1" w:unhideWhenUsed="1"/>
-    <w:lsdException w:name="Table Grid 8" w:semiHidden="1" w:unhideWhenUsed="1"/>
-    <w:lsdException w:name="Table List 1" w:semiHidden="1" w:unhideWhenUsed="1"/>
-    <w:lsdException w:name="Table List 2" w:semiHidden="1" w:unhideWhenUsed="1"/>
-    <w:lsdException w:name="Table List 3" w:semiHidden="1" w:unhideWhenUsed="1"/>
-    <w:lsdException w:name="Table List 4" w:semiHidden="1" w:unhideWhenUsed="1"/>
-    <w:lsdException w:name="Table List 5" w:semiHidden="1" w:unhideWhenUsed="1"/>
-    <w:lsdException w:name="Table List 6" w:semiHidden="1" w:unhideWhenUsed="1"/>
-    <w:lsdException w:name="Table List 7" w:semiHidden="1" w:unhideWhenUsed="1"/>
-    <w:lsdException w:name="Table List 8" w:semiHidden="1" w:unhideWhenUsed="1"/>
-    <w:lsdException w:name="Table 3D effects 1" w:semiHidden="1" w:unhideWhenUsed="1"/>
-    <w:lsdException w:name="Table 3D effects 2" w:semiHidden="1" w:unhideWhenUsed="1"/>
-    <w:lsdException w:name="Table 3D effects 3" w:semiHidden="1" w:unhideWhenUsed="1"/>
-    <w:lsdException w:name="Table Contemporary" w:semiHidden="1" w:unhideWhenUsed="1"/>
-    <w:lsdException w:name="Table Elegant" w:semiHidden="1" w:unhideWhenUsed="1"/>
-    <w:lsdException w:name="Table Professional" w:semiHidden="1" w:unhideWhenUsed="1"/>
-    <w:lsdException w:name="Table Subtle 1" w:semiHidden="1" w:unhideWhenUsed="1"/>
-    <w:lsdException w:name="Table Subtle 2" w:semiHidden="1" w:unhideWhenUsed="1"/>
-    <w:lsdException w:name="Table Web 1" w:semiHidden="1" w:unhideWhenUsed="1"/>
-    <w:lsdException w:name="Table Web 2" w:semiHidden="1" w:unhideWhenUsed="1"/>
-    <w:lsdException w:name="Table Web 3" w:semiHidden="1" w:unhideWhenUsed="1"/>
-    <w:lsdException w:name="Balloon Text" w:semiHidden="1" w:unhideWhenUsed="1"/>
-    <w:lsdException w:name="Table Grid" w:uiPriority="39"/>
-    <w:lsdException w:name="Table Theme" w:semiHidden="1" w:unhideWhenUsed="1"/>
-    <w:lsdException w:name="Placeholder Text" w:semiHidden="1"/>
-    <w:lsdException w:name="No Spacing" w:uiPriority="1" w:qFormat="1"/>
-    <w:lsdException w:name="Light Shading" w:uiPriority="60"/>
-    <w:lsdException w:name="Light List" w:uiPriority="61"/>
-    <w:lsdException w:name="Light Grid" w:uiPriority="62"/>
-    <w:lsdException w:name="Medium Shading 1" w:uiPriority="63"/>
-    <w:lsdException w:name="Medium Shading 2" w:uiPriority="64"/>
-    <w:lsdException w:name="Medium List 1" w:uiPriority="65"/>
-    <w:lsdException w:name="Medium List 2" w:uiPriority="66"/>
-    <w:lsdException w:name="Medium Grid 1" w:uiPriority="67"/>
-    <w:lsdException w:name="Medium Grid 2" w:uiPriority="68"/>
-    <w:lsdException w:name="Medium Grid 3" w:uiPriority="69"/>
-    <w:lsdException w:name="Dark List" w:uiPriority="70"/>
-    <w:lsdException w:name="Colorful Shading" w:uiPriority="71"/>
-    <w:lsdException w:name="Colorful List" w:uiPriority="72"/>
-    <w:lsdException w:name="Colorful Grid" w:uiPriority="73"/>
-    <w:lsdException w:name="Light Shading Accent 1" w:uiPriority="60"/>
-    <w:lsdException w:name="Light List Accent 1" w:uiPriority="61"/>
-    <w:lsdException w:name="Light Grid Accent 1" w:uiPriority="62"/>
-    <w:lsdException w:name="Medium Shading 1 Accent 1" w:uiPriority="63"/>
-    <w:lsdException w:name="Medium Shading 2 Accent 1" w:uiPriority="64"/>
-    <w:lsdException w:name="Medium List 1 Accent 1" w:uiPriority="65"/>
-    <w:lsdException w:name="Revision" w:semiHidden="1"/>
-    <w:lsdException w:name="List Paragraph" w:uiPriority="34" w:qFormat="1"/>
-    <w:lsdException w:name="Quote" w:uiPriority="29" w:qFormat="1"/>
-    <w:lsdException w:name="Intense Quote" w:uiPriority="30" w:qFormat="1"/>
-    <w:lsdException w:name="Medium List 2 Accent 1" w:uiPriority="66"/>
-    <w:lsdException w:name="Medium Grid 1 Accent 1" w:uiPriority="67"/>
-    <w:lsdException w:name="Medium Grid 2 Accent 1" w:uiPriority="68"/>
-    <w:lsdException w:name="Medium Grid 3 Accent 1" w:uiPriority="69"/>
-    <w:lsdException w:name="Dark List Accent 1" w:uiPriority="70"/>
-    <w:lsdException w:name="Colorful Shading Accent 1" w:uiPriority="71"/>
-    <w:lsdException w:name="Colorful List Accent 1" w:uiPriority="72"/>
-    <w:lsdException w:name="Colorful Grid Accent 1" w:uiPriority="73"/>
-    <w:lsdException w:name="Light Shading Accent 2" w:uiPriority="60"/>
-    <w:lsdException w:name="Light List Accent 2" w:uiPriority="61"/>
-    <w:lsdException w:name="Light Grid Accent 2" w:uiPriority="62"/>
-    <w:lsdException w:name="Medium Shading 1 Accent 2" w:uiPriority="63"/>
-    <w:lsdException w:name="Medium Shading 2 Accent 2" w:uiPriority="64"/>
-    <w:lsdException w:name="Medium List 1 Accent 2" w:uiPriority="65"/>
-    <w:lsdException w:name="Medium List 2 Accent 2" w:uiPriority="66"/>
-    <w:lsdException w:name="Medium Grid 1 Accent 2" w:uiPriority="67"/>
-    <w:lsdException w:name="Medium Grid 2 Accent 2" w:uiPriority="68"/>
-    <w:lsdException w:name="Medium Grid 3 Accent 2" w:uiPriority="69"/>
-    <w:lsdException w:name="Dark List Accent 2" w:uiPriority="70"/>
-    <w:lsdException w:name="Colorful Shading Accent 2" w:uiPriority="71"/>
-    <w:lsdException w:name="Colorful List Accent 2" w:uiPriority="72"/>
-    <w:lsdException w:name="Colorful Grid Accent 2" w:uiPriority="73"/>
-    <w:lsdException w:name="Light Shading Accent 3" w:uiPriority="60"/>
-    <w:lsdException w:name="Light List Accent 3" w:uiPriority="61"/>
-    <w:lsdException w:name="Light Grid Accent 3" w:uiPriority="62"/>
-    <w:lsdException w:name="Medium Shading 1 Accent 3" w:uiPriority="63"/>
-    <w:lsdException w:name="Medium Shading 2 Accent 3" w:uiPriority="64"/>
-    <w:lsdException w:name="Medium List 1 Accent 3" w:uiPriority="65"/>
-    <w:lsdException w:name="Medium List 2 Accent 3" w:uiPriority="66"/>
-    <w:lsdException w:name="Medium Grid 1 Accent 3" w:uiPriority="67"/>
-    <w:lsdException w:name="Medium Grid 2 Accent 3" w:uiPriority="68"/>
-    <w:lsdException w:name="Medium Grid 3 Accent 3" w:uiPriority="69"/>
-    <w:lsdException w:name="Dark List Accent 3" w:uiPriority="70"/>
-    <w:lsdException w:name="Colorful Shading Accent 3" w:uiPriority="71"/>
-    <w:lsdException w:name="Colorful List Accent 3" w:uiPriority="72"/>
-    <w:lsdException w:name="Colorful Grid Accent 3" w:uiPriority="73"/>
-    <w:lsdException w:name="Light Shading Accent 4" w:uiPriority="60"/>
-    <w:lsdException w:name="Light List Accent 4" w:uiPriority="61"/>
-    <w:lsdException w:name="Light Grid Accent 4" w:uiPriority="62"/>
-    <w:lsdException w:name="Medium Shading 1 Accent 4" w:uiPriority="63"/>
-    <w:lsdException w:name="Medium Shading 2 Accent 4" w:uiPriority="64"/>
-    <w:lsdException w:name="Medium List 1 Accent 4" w:uiPriority="65"/>
-    <w:lsdException w:name="Medium List 2 Accent 4" w:uiPriority="66"/>
-    <w:lsdException w:name="Medium Grid 1 Accent 4" w:uiPriority="67"/>
-    <w:lsdException w:name="Medium Grid 2 Accent 4" w:uiPriority="68"/>
-    <w:lsdException w:name="Medium Grid 3 Accent 4" w:uiPriority="69"/>
-    <w:lsdException w:name="Dark List Accent 4" w:uiPriority="70"/>
-    <w:lsdException w:name="Colorful Shading Accent 4" w:uiPriority="71"/>
-    <w:lsdException w:name="Colorful List Accent 4" w:uiPriority="72"/>
-    <w:lsdException w:name="Colorful Grid Accent 4" w:uiPriority="73"/>
-    <w:lsdException w:name="Light Shading Accent 5" w:uiPriority="60"/>
-    <w:lsdException w:name="Light List Accent 5" w:uiPriority="61"/>
-    <w:lsdException w:name="Light Grid Accent 5" w:uiPriority="62"/>
-    <w:lsdException w:name="Medium Shading 1 Accent 5" w:uiPriority="63"/>
-    <w:lsdException w:name="Medium Shading 2 Accent 5" w:uiPriority="64"/>
-    <w:lsdException w:name="Medium List 1 Accent 5" w:uiPriority="65"/>
-    <w:lsdException w:name="Medium List 2 Accent 5" w:uiPriority="66"/>
-    <w:lsdException w:name="Medium Grid 1 Accent 5" w:uiPriority="67"/>
-    <w:lsdException w:name="Medium Grid 2 Accent 5" w:uiPriority="68"/>
-    <w:lsdException w:name="Medium Grid 3 Accent 5" w:uiPriority="69"/>
-    <w:lsdException w:name="Dark List Accent 5" w:uiPriority="70"/>
-    <w:lsdException w:name="Colorful Shading Accent 5" w:uiPriority="71"/>
-    <w:lsdException w:name="Colorful List Accent 5" w:uiPriority="72"/>
-    <w:lsdException w:name="Colorful Grid Accent 5" w:uiPriority="73"/>
-    <w:lsdException w:name="Light Shading Accent 6" w:uiPriority="60"/>
-    <w:lsdException w:name="Light List Accent 6" w:uiPriority="61"/>
-    <w:lsdException w:name="Light Grid Accent 6" w:uiPriority="62"/>
-    <w:lsdException w:name="Medium Shading 1 Accent 6" w:uiPriority="63"/>
-    <w:lsdException w:name="Medium Shading 2 Accent 6" w:uiPriority="64"/>
-    <w:lsdException w:name="Medium List 1 Accent 6" w:uiPriority="65"/>
-    <w:lsdException w:name="Medium List 2 Accent 6" w:uiPriority="66"/>
-    <w:lsdException w:name="Medium Grid 1 Accent 6" w:uiPriority="67"/>
-    <w:lsdException w:name="Medium Grid 2 Accent 6" w:uiPriority="68"/>
-    <w:lsdException w:name="Medium Grid 3 Accent 6" w:uiPriority="69"/>
-    <w:lsdException w:name="Dark List Accent 6" w:uiPriority="70"/>
-    <w:lsdException w:name="Colorful Shading Accent 6" w:uiPriority="71"/>
-    <w:lsdException w:name="Colorful List Accent 6" w:uiPriority="72"/>
-    <w:lsdException w:name="Colorful Grid Accent 6" w:uiPriority="73"/>
-    <w:lsdException w:name="Subtle Emphasis" w:uiPriority="19" w:qFormat="1"/>
-    <w:lsdException w:name="Intense Emphasis" w:uiPriority="21" w:qFormat="1"/>
-    <w:lsdException w:name="Subtle Reference" w:uiPriority="31" w:qFormat="1"/>
-    <w:lsdException w:name="Intense Reference" w:uiPriority="32" w:qFormat="1"/>
-    <w:lsdException w:name="Book Title" w:uiPriority="33" w:qFormat="1"/>
-    <w:lsdException w:name="Bibliography" w:semiHidden="1" w:uiPriority="37" w:unhideWhenUsed="1"/>
-    <w:lsdException w:name="TOC Heading" w:semiHidden="1" w:uiPriority="39" w:unhideWhenUsed="1" w:qFormat="1"/>
-    <w:lsdException w:name="Plain Table 1" w:uiPriority="41"/>
-    <w:lsdException w:name="Plain Table 2" w:uiPriority="42"/>
-    <w:lsdException w:name="Plain Table 3" w:uiPriority="43"/>
-    <w:lsdException w:name="Plain Table 4" w:uiPriority="44"/>
-    <w:lsdException w:name="Plain Table 5" w:uiPriority="45"/>
-    <w:lsdException w:name="Grid Table Light" w:uiPriority="40"/>
-    <w:lsdException w:name="Grid Table 1 Light" w:uiPriority="46"/>
-    <w:lsdException w:name="Grid Table 2" w:uiPriority="47"/>
-    <w:lsdException w:name="Grid Table 3" w:uiPriority="48"/>
-    <w:lsdException w:name="Grid Table 4" w:uiPriority="49"/>
-    <w:lsdException w:name="Grid Table 5 Dark" w:uiPriority="50"/>
-    <w:lsdException w:name="Grid Table 6 Colorful" w:uiPriority="51"/>
-    <w:lsdException w:name="Grid Table 7 Colorful" w:uiPriority="52"/>
-    <w:lsdException w:name="Grid Table 1 Light Accent 1" w:uiPriority="46"/>
-    <w:lsdException w:name="Grid Table 2 Accent 1" w:uiPriority="47"/>
-    <w:lsdException w:name="Grid Table 3 Accent 1" w:uiPriority="48"/>
-    <w:lsdException w:name="Grid Table 4 Accent 1" w:uiPriority="49"/>
-    <w:lsdException w:name="Grid Table 5 Dark Accent 1" w:uiPriority="50"/>
-    <w:lsdException w:name="Grid Table 6 Colorful Accent 1" w:uiPriority="51"/>
-    <w:lsdException w:name="Grid Table 7 Colorful Accent 1" w:uiPriority="52"/>
-    <w:lsdException w:name="Grid Table 1 Light Accent 2" w:uiPriority="46"/>
-    <w:lsdException w:name="Grid Table 2 Accent 2" w:uiPriority="47"/>
-    <w:lsdException w:name="Grid Table 3 Accent 2" w:uiPriority="48"/>
-    <w:lsdException w:name="Grid Table 4 Accent 2" w:uiPriority="49"/>
-    <w:lsdException w:name="Grid Table 5 Dark Accent 2" w:uiPriority="50"/>
-    <w:lsdException w:name="Grid Table 6 Colorful Accent 2" w:uiPriority="51"/>
-    <w:lsdException w:name="Grid Table 7 Colorful Accent 2" w:uiPriority="52"/>
-    <w:lsdException w:name="Grid Table 1 Light Accent 3" w:uiPriority="46"/>
-    <w:lsdException w:name="Grid Table 2 Accent 3" w:uiPriority="47"/>
-    <w:lsdException w:name="Grid Table 3 Accent 3" w:uiPriority="48"/>
-    <w:lsdException w:name="Grid Table 4 Accent 3" w:uiPriority="49"/>
-    <w:lsdException w:name="Grid Table 5 Dark Accent 3" w:uiPriority="50"/>
-    <w:lsdException w:name="Grid Table 6 Colorful Accent 3" w:uiPriority="51"/>
-    <w:lsdException w:name="Grid Table 7 Colorful Accent 3" w:uiPriority="52"/>
-    <w:lsdException w:name="Grid Table 1 Light Accent 4" w:uiPriority="46"/>
-    <w:lsdException w:name="Grid Table 2 Accent 4" w:uiPriority="47"/>
-    <w:lsdException w:name="Grid Table 3 Accent 4" w:uiPriority="48"/>
-    <w:lsdException w:name="Grid Table 4 Accent 4" w:uiPriority="49"/>
-    <w:lsdException w:name="Grid Table 5 Dark Accent 4" w:uiPriority="50"/>
-    <w:lsdException w:name="Grid Table 6 Colorful Accent 4" w:uiPriority="51"/>
-    <w:lsdException w:name="Grid Table 7 Colorful Accent 4" w:uiPriority="52"/>
-    <w:lsdException w:name="Grid Table 1 Light Accent 5" w:uiPriority="46"/>
-    <w:lsdException w:name="Grid Table 2 Accent 5" w:uiPriority="47"/>
-    <w:lsdException w:name="Grid Table 3 Accent 5" w:uiPriority="48"/>
-    <w:lsdException w:name="Grid Table 4 Accent 5" w:uiPriority="49"/>
-    <w:lsdException w:name="Grid Table 5 Dark Accent 5" w:uiPriority="50"/>
-    <w:lsdException w:name="Grid Table 6 Colorful Accent 5" w:uiPriority="51"/>
-    <w:lsdException w:name="Grid Table 7 Colorful Accent 5" w:uiPriority="52"/>
-    <w:lsdException w:name="Grid Table 1 Light Accent 6" w:uiPriority="46"/>
-    <w:lsdException w:name="Grid Table 2 Accent 6" w:uiPriority="47"/>
-    <w:lsdException w:name="Grid Table 3 Accent 6" w:uiPriority="48"/>
-    <w:lsdException w:name="Grid Table 4 Accent 6" w:uiPriority="49"/>
-    <w:lsdException w:name="Grid Table 5 Dark Accent 6" w:uiPriority="50"/>
-    <w:lsdException w:name="Grid Table 6 Colorful Accent 6" w:uiPriority="51"/>
-    <w:lsdException w:name="Grid Table 7 Colorful Accent 6" w:uiPriority="52"/>
-    <w:lsdException w:name="List Table 1 Light" w:uiPriority="46"/>
-    <w:lsdException w:name="List Table 2" w:uiPriority="47"/>
-    <w:lsdException w:name="List Table 3" w:uiPriority="48"/>
-    <w:lsdException w:name="List Table 4" w:uiPriority="49"/>
-    <w:lsdException w:name="List Table 5 Dark" w:uiPriority="50"/>
-    <w:lsdException w:name="List Table 6 Colorful" w:uiPriority="51"/>
-    <w:lsdException w:name="List Table 7 Colorful" w:uiPriority="52"/>
-    <w:lsdException w:name="List Table 1 Light Accent 1" w:uiPriority="46"/>
-    <w:lsdException w:name="List Table 2 Accent 1" w:uiPriority="47"/>
-    <w:lsdException w:name="List Table 3 Accent 1" w:uiPriority="48"/>
-    <w:lsdException w:name="List Table 4 Accent 1" w:uiPriority="49"/>
-    <w:lsdException w:name="List Table 5 Dark Accent 1" w:uiPriority="50"/>
-    <w:lsdException w:name="List Table 6 Colorful Accent 1" w:uiPriority="51"/>
-    <w:lsdException w:name="List Table 7 Colorful Accent 1" w:uiPriority="52"/>
-    <w:lsdException w:name="List Table 1 Light Accent 2" w:uiPriority="46"/>
-    <w:lsdException w:name="List Table 2 Accent 2" w:uiPriority="47"/>
-    <w:lsdException w:name="List Table 3 Accent 2" w:uiPriority="48"/>
-    <w:lsdException w:name="List Table 4 Accent 2" w:uiPriority="49"/>
-    <w:lsdException w:name="List Table 5 Dark Accent 2" w:uiPriority="50"/>
-    <w:lsdException w:name="List Table 6 Colorful Accent 2" w:uiPriority="51"/>
-    <w:lsdException w:name="List Table 7 Colorful Accent 2" w:uiPriority="52"/>
-    <w:lsdException w:name="List Table 1 Light Accent 3" w:uiPriority="46"/>
-    <w:lsdException w:name="List Table 2 Accent 3" w:uiPriority="47"/>
-    <w:lsdException w:name="List Table 3 Accent 3" w:uiPriority="48"/>
-    <w:lsdException w:name="List Table 4 Accent 3" w:uiPriority="49"/>
-    <w:lsdException w:name="List Table 5 Dark Accent 3" w:uiPriority="50"/>
-    <w:lsdException w:name="List Table 6 Colorful Accent 3" w:uiPriority="51"/>
-    <w:lsdException w:name="List Table 7 Colorful Accent 3" w:uiPriority="52"/>
-    <w:lsdException w:name="List Table 1 Light Accent 4" w:uiPriority="46"/>
-    <w:lsdException w:name="List Table 2 Accent 4" w:uiPriority="47"/>
-    <w:lsdException w:name="List Table 3 Accent 4" w:uiPriority="48"/>
-    <w:lsdException w:name="List Table 4 Accent 4" w:uiPriority="49"/>
-    <w:lsdException w:name="List Table 5 Dark Accent 4" w:uiPriority="50"/>
-    <w:lsdException w:name="List Table 6 Colorful Accent 4" w:uiPriority="51"/>
-    <w:lsdException w:name="List Table 7 Colorful Accent 4" w:uiPriority="52"/>
-    <w:lsdException w:name="List Table 1 Light Accent 5" w:uiPriority="46"/>
-    <w:lsdException w:name="List Table 2 Accent 5" w:uiPriority="47"/>
-    <w:lsdException w:name="List Table 3 Accent 5" w:uiPriority="48"/>
-    <w:lsdException w:name="List Table 4 Accent 5" w:uiPriority="49"/>
-    <w:lsdException w:name="List Table 5 Dark Accent 5" w:uiPriority="50"/>
-    <w:lsdException w:name="List Table 6 Colorful Accent 5" w:uiPriority="51"/>
-    <w:lsdException w:name="List Table 7 Colorful Accent 5" w:uiPriority="52"/>
-    <w:lsdException w:name="List Table 1 Light Accent 6" w:uiPriority="46"/>
-    <w:lsdException w:name="List Table 2 Accent 6" w:uiPriority="47"/>
-    <w:lsdException w:name="List Table 3 Accent 6" w:uiPriority="48"/>
-    <w:lsdException w:name="List Table 4 Accent 6" w:uiPriority="49"/>
-    <w:lsdException w:name="List Table 5 Dark Accent 6" w:uiPriority="50"/>
-    <w:lsdException w:name="List Table 6 Colorful Accent 6" w:uiPriority="51"/>
-    <w:lsdException w:name="List Table 7 Colorful Accent 6" w:uiPriority="52"/>
-  </w:latentStyles>
-  <w:style w:type="paragraph" w:default="1" w:styleId="Normal">
-    <w:name w:val="Normal"/>
+  <w:style w:type="paragraph" w:styleId="Caption">
+    <w:name w:val="caption"/>
+    <w:basedOn w:val="Normal"/>
+    <w:next w:val="Normal"/>
+    <w:uiPriority w:val="35"/>
+    <w:unhideWhenUsed/>
     <w:qFormat/>
-  </w:style>
-  <w:style w:type="character" w:default="1" w:styleId="DefaultParagraphFont">
-    <w:name w:val="Default Paragraph Font"/>
-    <w:uiPriority w:val="1"/>
-    <w:semiHidden/>
-    <w:unhideWhenUsed/>
-  </w:style>
-  <w:style w:type="table" w:default="1" w:styleId="TableNormal">
-    <w:name w:val="Normal Table"/>
-    <w:uiPriority w:val="99"/>
-    <w:semiHidden/>
-    <w:unhideWhenUsed/>
-    <w:tblPr>
-      <w:tblInd w:w="0" w:type="dxa"/>
-      <w:tblCellMar>
-        <w:top w:w="0" w:type="dxa"/>
-        <w:left w:w="108" w:type="dxa"/>
-        <w:bottom w:w="0" w:type="dxa"/>
-        <w:right w:w="108" w:type="dxa"/>
-      </w:tblCellMar>
-    </w:tblPr>
-  </w:style>
-  <w:style w:type="numbering" w:default="1" w:styleId="NoList">
-    <w:name w:val="No List"/>
-    <w:uiPriority w:val="99"/>
-    <w:semiHidden/>
-    <w:unhideWhenUsed/>
-  </w:style>
-  <w:style w:type="paragraph" w:customStyle="1" w:styleId="F7CA3525CDF24A17ABA1B44138CEEFCD">
-    <w:name w:val="F7CA3525CDF24A17ABA1B44138CEEFCD"/>
-    <w:rsid w:val="00346646"/>
-  </w:style>
-  <w:style w:type="paragraph" w:customStyle="1" w:styleId="DBA5162AA89B4328BF87673C2D78450C">
-    <w:name w:val="DBA5162AA89B4328BF87673C2D78450C"/>
-    <w:rsid w:val="00346646"/>
-  </w:style>
-  <w:style w:type="paragraph" w:customStyle="1" w:styleId="A640510CD57B45608F53DF08E82C9390">
-    <w:name w:val="A640510CD57B45608F53DF08E82C9390"/>
-    <w:rsid w:val="00346646"/>
-  </w:style>
-  <w:style w:type="paragraph" w:customStyle="1" w:styleId="1D5825AD36B0470DA8F213D841BC0ACE">
-    <w:name w:val="1D5825AD36B0470DA8F213D841BC0ACE"/>
-    <w:rsid w:val="00346646"/>
+    <w:rsid w:val="005F5D76"/>
+    <w:pPr>
+      <w:spacing w:after="200" w:line="240" w:lineRule="auto"/>
+    </w:pPr>
+    <w:rPr>
+      <w:i/>
+      <w:iCs/>
+      <w:color w:val="44546A" w:themeColor="text2"/>
+      <w:sz w:val="18"/>
+      <w:szCs w:val="18"/>
+    </w:rPr>
   </w:style>
 </w:styles>
-</file>
-
-<file path=word/glossary/webSettings.xml><?xml version="1.0" encoding="utf-8"?>
-<w:webSettings xmlns:mc="http://schemas.openxmlformats.org/markup-compatibility/2006" xmlns:r="http://schemas.openxmlformats.org/officeDocument/2006/relationships" xmlns:w="http://schemas.openxmlformats.org/wordprocessingml/2006/main" xmlns:w14="http://schemas.microsoft.com/office/word/2010/wordml" xmlns:w15="http://schemas.microsoft.com/office/word/2012/wordml" mc:Ignorable="w14 w15">
-  <w:optimizeForBrowser/>
-  <w:allowPNG/>
-</w:webSettings>
 </file>
 
 <file path=word/theme/theme1.xml><?xml version="1.0" encoding="utf-8"?>
@@ -7567,7 +7187,7 @@
 </file>
 
 <file path=customXml/itemProps1.xml><?xml version="1.0" encoding="utf-8"?>
-<ds:datastoreItem xmlns:ds="http://schemas.openxmlformats.org/officeDocument/2006/customXml" ds:itemID="{EBD4548A-847F-4F96-B693-F0EF29786D28}">
+<ds:datastoreItem xmlns:ds="http://schemas.openxmlformats.org/officeDocument/2006/customXml" ds:itemID="{248D0B71-39FC-4889-9E9B-3F5244C0F472}">
   <ds:schemaRefs>
     <ds:schemaRef ds:uri="http://schemas.openxmlformats.org/officeDocument/2006/bibliography"/>
   </ds:schemaRefs>

</xml_diff>

<commit_message>
add some 1.3. Definitions, Acronyms, and Abbreviations
</commit_message>
<xml_diff>
--- a/Documentation/SAD-A1-TeamEast.docx
+++ b/Documentation/SAD-A1-TeamEast.docx
@@ -2926,8 +2926,6 @@
           <w:rFonts w:ascii="Arial" w:hAnsi="Arial" w:cs="Arial"/>
         </w:rPr>
       </w:pPr>
-      <w:bookmarkStart w:id="4" w:name="_GoBack"/>
-      <w:bookmarkEnd w:id="4"/>
     </w:p>
     <w:p>
       <w:pPr>
@@ -3050,23 +3048,291 @@
           <w:rFonts w:cs="Arial"/>
         </w:rPr>
       </w:pPr>
-      <w:bookmarkStart w:id="5" w:name="_Toc319524780"/>
-      <w:bookmarkStart w:id="6" w:name="_Toc442521995"/>
+      <w:bookmarkStart w:id="4" w:name="_Toc319524780"/>
+      <w:bookmarkStart w:id="5" w:name="_Toc442521995"/>
       <w:r>
         <w:rPr>
           <w:rFonts w:cs="Arial"/>
         </w:rPr>
         <w:t>Scope</w:t>
       </w:r>
+      <w:bookmarkEnd w:id="4"/>
       <w:bookmarkEnd w:id="5"/>
+    </w:p>
+    <w:p>
+      <w:pPr>
+        <w:pStyle w:val="BodyText2"/>
+        <w:rPr>
+          <w:rFonts w:ascii="Arial" w:hAnsi="Arial" w:cs="Arial"/>
+        </w:rPr>
+      </w:pPr>
+    </w:p>
+    <w:p>
+      <w:pPr>
+        <w:pStyle w:val="BodyText2"/>
+        <w:rPr>
+          <w:rFonts w:ascii="Arial" w:hAnsi="Arial" w:cs="Arial"/>
+        </w:rPr>
+      </w:pPr>
+    </w:p>
+    <w:p>
+      <w:pPr>
+        <w:pStyle w:val="BodyText2"/>
+        <w:rPr>
+          <w:rFonts w:ascii="Arial" w:hAnsi="Arial" w:cs="Arial"/>
+        </w:rPr>
+      </w:pPr>
+    </w:p>
+    <w:p>
+      <w:pPr>
+        <w:pStyle w:val="BodyText2"/>
+        <w:rPr>
+          <w:rFonts w:ascii="Arial" w:hAnsi="Arial" w:cs="Arial"/>
+        </w:rPr>
+      </w:pPr>
+    </w:p>
+    <w:p>
+      <w:pPr>
+        <w:pStyle w:val="BodyText2"/>
+        <w:rPr>
+          <w:rFonts w:ascii="Arial" w:hAnsi="Arial" w:cs="Arial"/>
+        </w:rPr>
+      </w:pPr>
+    </w:p>
+    <w:p>
+      <w:pPr>
+        <w:pStyle w:val="BodyText2"/>
+        <w:rPr>
+          <w:rFonts w:ascii="Arial" w:hAnsi="Arial" w:cs="Arial"/>
+        </w:rPr>
+      </w:pPr>
+    </w:p>
+    <w:p>
+      <w:pPr>
+        <w:pStyle w:val="BodyText2"/>
+        <w:rPr>
+          <w:rFonts w:ascii="Arial" w:hAnsi="Arial" w:cs="Arial"/>
+        </w:rPr>
+      </w:pPr>
+    </w:p>
+    <w:p>
+      <w:pPr>
+        <w:pStyle w:val="BodyText2"/>
+        <w:rPr>
+          <w:rFonts w:ascii="Arial" w:hAnsi="Arial" w:cs="Arial"/>
+        </w:rPr>
+      </w:pPr>
+    </w:p>
+    <w:p>
+      <w:pPr>
+        <w:pStyle w:val="BodyText2"/>
+        <w:rPr>
+          <w:rFonts w:ascii="Arial" w:hAnsi="Arial" w:cs="Arial"/>
+        </w:rPr>
+      </w:pPr>
+    </w:p>
+    <w:p>
+      <w:pPr>
+        <w:pStyle w:val="BodyText2"/>
+        <w:rPr>
+          <w:rFonts w:ascii="Arial" w:hAnsi="Arial" w:cs="Arial"/>
+        </w:rPr>
+      </w:pPr>
+    </w:p>
+    <w:p>
+      <w:pPr>
+        <w:pStyle w:val="BodyText2"/>
+        <w:rPr>
+          <w:rFonts w:ascii="Arial" w:hAnsi="Arial" w:cs="Arial"/>
+        </w:rPr>
+      </w:pPr>
+    </w:p>
+    <w:p>
+      <w:pPr>
+        <w:pStyle w:val="BodyText2"/>
+        <w:rPr>
+          <w:rFonts w:ascii="Arial" w:hAnsi="Arial" w:cs="Arial"/>
+        </w:rPr>
+      </w:pPr>
+    </w:p>
+    <w:p>
+      <w:pPr>
+        <w:pStyle w:val="BodyText2"/>
+        <w:rPr>
+          <w:rFonts w:ascii="Arial" w:hAnsi="Arial" w:cs="Arial"/>
+        </w:rPr>
+      </w:pPr>
+    </w:p>
+    <w:p>
+      <w:pPr>
+        <w:pStyle w:val="BodyText2"/>
+        <w:rPr>
+          <w:rFonts w:ascii="Arial" w:hAnsi="Arial" w:cs="Arial"/>
+        </w:rPr>
+      </w:pPr>
+    </w:p>
+    <w:p>
+      <w:pPr>
+        <w:pStyle w:val="BodyText2"/>
+        <w:rPr>
+          <w:rFonts w:ascii="Arial" w:hAnsi="Arial" w:cs="Arial"/>
+        </w:rPr>
+      </w:pPr>
+    </w:p>
+    <w:p>
+      <w:pPr>
+        <w:pStyle w:val="Heading2"/>
+        <w:rPr>
+          <w:rFonts w:cs="Arial"/>
+        </w:rPr>
+      </w:pPr>
+      <w:bookmarkStart w:id="6" w:name="_Toc319524781"/>
+      <w:bookmarkStart w:id="7" w:name="_Toc442521996"/>
+      <w:r>
+        <w:rPr>
+          <w:rFonts w:cs="Arial"/>
+        </w:rPr>
+        <w:lastRenderedPageBreak/>
+        <w:t>Definitions, Acronyms, and Abbreviations</w:t>
+      </w:r>
       <w:bookmarkEnd w:id="6"/>
+      <w:bookmarkEnd w:id="7"/>
     </w:p>
     <w:p>
       <w:pPr>
         <w:pStyle w:val="BodyText2"/>
-        <w:rPr>
-          <w:rFonts w:ascii="Arial" w:hAnsi="Arial" w:cs="Arial"/>
-        </w:rPr>
+      </w:pPr>
+    </w:p>
+    <w:bookmarkStart w:id="8" w:name="_MON_1516287922"/>
+    <w:bookmarkEnd w:id="8"/>
+    <w:p>
+      <w:pPr>
+        <w:pStyle w:val="BodyText2"/>
+      </w:pPr>
+      <w:r>
+        <w:object w:dxaOrig="9185" w:dyaOrig="11029">
+          <v:shape id="_x0000_i1025" type="#_x0000_t75" style="width:459.15pt;height:557.65pt" o:ole="">
+            <v:imagedata r:id="rId9" o:title=""/>
+          </v:shape>
+          <o:OLEObject Type="Embed" ProgID="Excel.Sheet.12" ShapeID="_x0000_i1025" DrawAspect="Content" ObjectID="_1516288856" r:id="rId10"/>
+        </w:object>
+      </w:r>
+      <w:bookmarkStart w:id="9" w:name="_GoBack"/>
+      <w:bookmarkEnd w:id="9"/>
+    </w:p>
+    <w:p>
+      <w:pPr>
+        <w:pStyle w:val="BodyText2"/>
+      </w:pPr>
+    </w:p>
+    <w:p>
+      <w:pPr>
+        <w:pStyle w:val="BodyText2"/>
+      </w:pPr>
+    </w:p>
+    <w:p>
+      <w:pPr>
+        <w:pStyle w:val="BodyText2"/>
+      </w:pPr>
+    </w:p>
+    <w:p>
+      <w:pPr>
+        <w:pStyle w:val="BodyText2"/>
+      </w:pPr>
+    </w:p>
+    <w:p>
+      <w:pPr>
+        <w:pStyle w:val="BodyText2"/>
+      </w:pPr>
+    </w:p>
+    <w:p>
+      <w:pPr>
+        <w:pStyle w:val="BodyText2"/>
+      </w:pPr>
+    </w:p>
+    <w:p>
+      <w:pPr>
+        <w:pStyle w:val="BodyText2"/>
+      </w:pPr>
+    </w:p>
+    <w:p>
+      <w:pPr>
+        <w:pStyle w:val="BodyText2"/>
+      </w:pPr>
+    </w:p>
+    <w:p>
+      <w:pPr>
+        <w:pStyle w:val="BodyText2"/>
+      </w:pPr>
+    </w:p>
+    <w:p>
+      <w:pPr>
+        <w:pStyle w:val="BodyText2"/>
+      </w:pPr>
+    </w:p>
+    <w:p>
+      <w:pPr>
+        <w:pStyle w:val="BodyText2"/>
+      </w:pPr>
+    </w:p>
+    <w:p>
+      <w:pPr>
+        <w:pStyle w:val="BodyText2"/>
+      </w:pPr>
+    </w:p>
+    <w:p>
+      <w:pPr>
+        <w:pStyle w:val="BodyText2"/>
+      </w:pPr>
+    </w:p>
+    <w:p>
+      <w:pPr>
+        <w:pStyle w:val="BodyText2"/>
+      </w:pPr>
+    </w:p>
+    <w:p>
+      <w:pPr>
+        <w:pStyle w:val="BodyText2"/>
+      </w:pPr>
+    </w:p>
+    <w:p>
+      <w:pPr>
+        <w:pStyle w:val="BodyText2"/>
+      </w:pPr>
+    </w:p>
+    <w:p>
+      <w:pPr>
+        <w:pStyle w:val="BodyText2"/>
+      </w:pPr>
+    </w:p>
+    <w:p>
+      <w:pPr>
+        <w:pStyle w:val="BodyText2"/>
+      </w:pPr>
+    </w:p>
+    <w:p>
+      <w:pPr>
+        <w:pStyle w:val="BodyText2"/>
+      </w:pPr>
+    </w:p>
+    <w:p>
+      <w:pPr>
+        <w:pStyle w:val="BodyText2"/>
+      </w:pPr>
+    </w:p>
+    <w:p>
+      <w:pPr>
+        <w:pStyle w:val="BodyText2"/>
+      </w:pPr>
+    </w:p>
+    <w:p>
+      <w:pPr>
+        <w:pStyle w:val="BodyText2"/>
+      </w:pPr>
+    </w:p>
+    <w:p>
+      <w:pPr>
+        <w:pStyle w:val="BodyText2"/>
       </w:pPr>
     </w:p>
     <w:p>
@@ -3076,108 +3342,41 @@
           <w:rFonts w:cs="Arial"/>
         </w:rPr>
       </w:pPr>
-      <w:bookmarkStart w:id="7" w:name="_Toc319524781"/>
-      <w:bookmarkStart w:id="8" w:name="_Toc442521996"/>
+      <w:bookmarkStart w:id="10" w:name="_Toc319524783"/>
+      <w:bookmarkStart w:id="11" w:name="_Toc442521998"/>
       <w:r>
         <w:rPr>
           <w:rFonts w:cs="Arial"/>
         </w:rPr>
-        <w:t>Definitions, Acronyms, and Abbreviations</w:t>
-      </w:r>
-      <w:bookmarkEnd w:id="7"/>
-      <w:bookmarkEnd w:id="8"/>
-    </w:p>
-    <w:p>
-      <w:pPr>
-        <w:pStyle w:val="BodyText"/>
-        <w:widowControl w:val="0"/>
-        <w:autoSpaceDE/>
-        <w:autoSpaceDN/>
-        <w:adjustRightInd/>
-        <w:spacing w:after="120" w:line="240" w:lineRule="atLeast"/>
-        <w:ind w:left="1728"/>
-        <w:rPr>
-          <w:rFonts w:ascii="Arial" w:hAnsi="Arial" w:cs="Arial"/>
-        </w:rPr>
-      </w:pPr>
-    </w:p>
-    <w:p>
-      <w:pPr>
-        <w:pStyle w:val="Heading2"/>
+        <w:t>Overview</w:t>
+      </w:r>
+      <w:bookmarkEnd w:id="10"/>
+      <w:bookmarkEnd w:id="11"/>
+    </w:p>
+    <w:p>
+      <w:pPr>
+        <w:rPr>
+          <w:rFonts w:ascii="Arial" w:hAnsi="Arial" w:cs="Arial"/>
+        </w:rPr>
+      </w:pPr>
+    </w:p>
+    <w:p>
+      <w:pPr>
+        <w:pStyle w:val="Heading1"/>
         <w:rPr>
           <w:rFonts w:cs="Arial"/>
         </w:rPr>
       </w:pPr>
-      <w:bookmarkStart w:id="9" w:name="_Toc319524782"/>
-      <w:bookmarkStart w:id="10" w:name="_Toc442521997"/>
+      <w:bookmarkStart w:id="12" w:name="_Toc319524784"/>
+      <w:bookmarkStart w:id="13" w:name="_Toc442521999"/>
       <w:r>
         <w:rPr>
           <w:rFonts w:cs="Arial"/>
         </w:rPr>
-        <w:t>References</w:t>
-      </w:r>
-      <w:bookmarkEnd w:id="9"/>
-      <w:bookmarkEnd w:id="10"/>
-    </w:p>
-    <w:p>
-      <w:pPr>
-        <w:pStyle w:val="BodyText"/>
-        <w:ind w:left="720"/>
-        <w:rPr>
-          <w:rFonts w:ascii="Arial" w:hAnsi="Arial" w:cs="Arial"/>
-        </w:rPr>
-      </w:pPr>
-    </w:p>
-    <w:p>
-      <w:pPr>
-        <w:ind w:firstLine="720"/>
-        <w:rPr>
-          <w:rFonts w:ascii="Arial" w:hAnsi="Arial" w:cs="Arial"/>
-        </w:rPr>
-      </w:pPr>
-    </w:p>
-    <w:p>
-      <w:pPr>
-        <w:pStyle w:val="Heading2"/>
-        <w:rPr>
-          <w:rFonts w:cs="Arial"/>
-        </w:rPr>
-      </w:pPr>
-      <w:bookmarkStart w:id="11" w:name="_Toc319524783"/>
-      <w:bookmarkStart w:id="12" w:name="_Toc442521998"/>
-      <w:r>
-        <w:rPr>
-          <w:rFonts w:cs="Arial"/>
-        </w:rPr>
-        <w:t>Overview</w:t>
-      </w:r>
-      <w:bookmarkEnd w:id="11"/>
+        <w:t>Architectural Representation</w:t>
+      </w:r>
       <w:bookmarkEnd w:id="12"/>
-    </w:p>
-    <w:p>
-      <w:pPr>
-        <w:rPr>
-          <w:rFonts w:ascii="Arial" w:hAnsi="Arial" w:cs="Arial"/>
-        </w:rPr>
-      </w:pPr>
-    </w:p>
-    <w:p>
-      <w:pPr>
-        <w:pStyle w:val="Heading1"/>
-        <w:rPr>
-          <w:rFonts w:cs="Arial"/>
-        </w:rPr>
-      </w:pPr>
-      <w:bookmarkStart w:id="13" w:name="_Toc319524784"/>
-      <w:bookmarkStart w:id="14" w:name="_Toc442521999"/>
-      <w:r>
-        <w:rPr>
-          <w:rFonts w:cs="Arial"/>
-        </w:rPr>
-        <w:t>Architectural Representation</w:t>
-      </w:r>
       <w:bookmarkEnd w:id="13"/>
-      <w:bookmarkEnd w:id="14"/>
       <w:r>
         <w:rPr>
           <w:rFonts w:cs="Arial"/>
@@ -3246,7 +3445,6 @@
           <w:bCs/>
           <w:u w:val="single"/>
         </w:rPr>
-        <w:lastRenderedPageBreak/>
         <w:t>Audience</w:t>
       </w:r>
       <w:r>
@@ -3471,6 +3669,7 @@
           <w:bCs/>
           <w:sz w:val="24"/>
         </w:rPr>
+        <w:lastRenderedPageBreak/>
         <w:t xml:space="preserve">Process view </w:t>
       </w:r>
     </w:p>
@@ -3805,7 +4004,6 @@
           <w:bCs/>
           <w:sz w:val="24"/>
         </w:rPr>
-        <w:lastRenderedPageBreak/>
         <w:t>Deployment view</w:t>
       </w:r>
     </w:p>
@@ -3906,16 +4104,16 @@
           <w:rFonts w:cs="Arial"/>
         </w:rPr>
       </w:pPr>
-      <w:bookmarkStart w:id="15" w:name="_Toc319524785"/>
-      <w:bookmarkStart w:id="16" w:name="_Toc442522000"/>
+      <w:bookmarkStart w:id="14" w:name="_Toc319524785"/>
+      <w:bookmarkStart w:id="15" w:name="_Toc442522000"/>
       <w:r>
         <w:rPr>
           <w:rFonts w:cs="Arial"/>
         </w:rPr>
         <w:t>Architectural Goals and Constraints</w:t>
       </w:r>
+      <w:bookmarkEnd w:id="14"/>
       <w:bookmarkEnd w:id="15"/>
-      <w:bookmarkEnd w:id="16"/>
     </w:p>
     <w:p>
       <w:pPr>
@@ -3948,20 +4146,20 @@
           <w:rFonts w:cs="Arial"/>
         </w:rPr>
       </w:pPr>
-      <w:bookmarkStart w:id="17" w:name="_Toc87687617"/>
-      <w:bookmarkStart w:id="18" w:name="_Toc228056344"/>
-      <w:bookmarkStart w:id="19" w:name="_Toc319524786"/>
-      <w:bookmarkStart w:id="20" w:name="_Toc442522001"/>
+      <w:bookmarkStart w:id="16" w:name="_Toc87687617"/>
+      <w:bookmarkStart w:id="17" w:name="_Toc228056344"/>
+      <w:bookmarkStart w:id="18" w:name="_Toc319524786"/>
+      <w:bookmarkStart w:id="19" w:name="_Toc442522001"/>
       <w:r>
         <w:rPr>
           <w:rFonts w:cs="Arial"/>
         </w:rPr>
         <w:t>Security</w:t>
       </w:r>
+      <w:bookmarkEnd w:id="16"/>
       <w:bookmarkEnd w:id="17"/>
       <w:bookmarkEnd w:id="18"/>
       <w:bookmarkEnd w:id="19"/>
-      <w:bookmarkEnd w:id="20"/>
     </w:p>
     <w:p>
       <w:pPr>
@@ -3995,20 +4193,20 @@
           <w:rFonts w:cs="Arial"/>
         </w:rPr>
       </w:pPr>
-      <w:bookmarkStart w:id="21" w:name="_Toc87687618"/>
-      <w:bookmarkStart w:id="22" w:name="_Toc228056345"/>
-      <w:bookmarkStart w:id="23" w:name="_Toc319524787"/>
-      <w:bookmarkStart w:id="24" w:name="_Toc442522002"/>
+      <w:bookmarkStart w:id="20" w:name="_Toc87687618"/>
+      <w:bookmarkStart w:id="21" w:name="_Toc228056345"/>
+      <w:bookmarkStart w:id="22" w:name="_Toc319524787"/>
+      <w:bookmarkStart w:id="23" w:name="_Toc442522002"/>
       <w:r>
         <w:rPr>
           <w:rFonts w:cs="Arial"/>
         </w:rPr>
         <w:t>Persistence</w:t>
       </w:r>
+      <w:bookmarkEnd w:id="20"/>
       <w:bookmarkEnd w:id="21"/>
       <w:bookmarkEnd w:id="22"/>
       <w:bookmarkEnd w:id="23"/>
-      <w:bookmarkEnd w:id="24"/>
       <w:r>
         <w:rPr>
           <w:rFonts w:cs="Arial"/>
@@ -4047,20 +4245,20 @@
           <w:rFonts w:cs="Arial"/>
         </w:rPr>
       </w:pPr>
-      <w:bookmarkStart w:id="25" w:name="_Toc87687619"/>
-      <w:bookmarkStart w:id="26" w:name="_Toc228056346"/>
-      <w:bookmarkStart w:id="27" w:name="_Toc319524788"/>
-      <w:bookmarkStart w:id="28" w:name="_Toc442522003"/>
+      <w:bookmarkStart w:id="24" w:name="_Toc87687619"/>
+      <w:bookmarkStart w:id="25" w:name="_Toc228056346"/>
+      <w:bookmarkStart w:id="26" w:name="_Toc319524788"/>
+      <w:bookmarkStart w:id="27" w:name="_Toc442522003"/>
       <w:r>
         <w:rPr>
           <w:rFonts w:cs="Arial"/>
         </w:rPr>
         <w:t>Reliability/Availability</w:t>
       </w:r>
+      <w:bookmarkEnd w:id="24"/>
       <w:bookmarkEnd w:id="25"/>
       <w:bookmarkEnd w:id="26"/>
       <w:bookmarkEnd w:id="27"/>
-      <w:bookmarkEnd w:id="28"/>
     </w:p>
     <w:p>
       <w:pPr>
@@ -4084,68 +4282,68 @@
           <w:rFonts w:cs="Arial"/>
         </w:rPr>
       </w:pPr>
-      <w:bookmarkStart w:id="29" w:name="_Toc87687620"/>
-      <w:bookmarkStart w:id="30" w:name="_Toc228056347"/>
-      <w:bookmarkStart w:id="31" w:name="_Toc319524789"/>
-      <w:bookmarkStart w:id="32" w:name="_Toc442522004"/>
+      <w:bookmarkStart w:id="28" w:name="_Toc87687620"/>
+      <w:bookmarkStart w:id="29" w:name="_Toc228056347"/>
+      <w:bookmarkStart w:id="30" w:name="_Toc319524789"/>
+      <w:bookmarkStart w:id="31" w:name="_Toc442522004"/>
       <w:r>
         <w:rPr>
           <w:rFonts w:cs="Arial"/>
         </w:rPr>
         <w:t>Performance</w:t>
       </w:r>
+      <w:bookmarkEnd w:id="28"/>
       <w:bookmarkEnd w:id="29"/>
       <w:bookmarkEnd w:id="30"/>
       <w:bookmarkEnd w:id="31"/>
+    </w:p>
+    <w:p>
+      <w:pPr>
+        <w:ind w:left="360"/>
+        <w:rPr>
+          <w:rFonts w:ascii="Arial" w:hAnsi="Arial" w:cs="Arial"/>
+        </w:rPr>
+      </w:pPr>
+    </w:p>
+    <w:p>
+      <w:pPr>
+        <w:ind w:left="360"/>
+        <w:rPr>
+          <w:rFonts w:ascii="Arial" w:hAnsi="Arial" w:cs="Arial"/>
+        </w:rPr>
+      </w:pPr>
+      <w:r>
+        <w:rPr>
+          <w:rFonts w:ascii="Arial" w:hAnsi="Arial" w:cs="Arial"/>
+        </w:rPr>
+        <w:t xml:space="preserve"> </w:t>
+      </w:r>
+    </w:p>
+    <w:p>
+      <w:pPr>
+        <w:ind w:left="360"/>
+        <w:rPr>
+          <w:rFonts w:ascii="Arial" w:hAnsi="Arial" w:cs="Arial"/>
+        </w:rPr>
+      </w:pPr>
+    </w:p>
+    <w:p>
+      <w:pPr>
+        <w:pStyle w:val="Heading1"/>
+        <w:rPr>
+          <w:rFonts w:cs="Arial"/>
+        </w:rPr>
+      </w:pPr>
+      <w:bookmarkStart w:id="32" w:name="_Toc319524790"/>
+      <w:bookmarkStart w:id="33" w:name="_Toc442522005"/>
+      <w:r>
+        <w:rPr>
+          <w:rFonts w:cs="Arial"/>
+        </w:rPr>
+        <w:t>Use-Case View</w:t>
+      </w:r>
       <w:bookmarkEnd w:id="32"/>
-    </w:p>
-    <w:p>
-      <w:pPr>
-        <w:ind w:left="360"/>
-        <w:rPr>
-          <w:rFonts w:ascii="Arial" w:hAnsi="Arial" w:cs="Arial"/>
-        </w:rPr>
-      </w:pPr>
-    </w:p>
-    <w:p>
-      <w:pPr>
-        <w:ind w:left="360"/>
-        <w:rPr>
-          <w:rFonts w:ascii="Arial" w:hAnsi="Arial" w:cs="Arial"/>
-        </w:rPr>
-      </w:pPr>
-      <w:r>
-        <w:rPr>
-          <w:rFonts w:ascii="Arial" w:hAnsi="Arial" w:cs="Arial"/>
-        </w:rPr>
-        <w:t xml:space="preserve"> </w:t>
-      </w:r>
-    </w:p>
-    <w:p>
-      <w:pPr>
-        <w:ind w:left="360"/>
-        <w:rPr>
-          <w:rFonts w:ascii="Arial" w:hAnsi="Arial" w:cs="Arial"/>
-        </w:rPr>
-      </w:pPr>
-    </w:p>
-    <w:p>
-      <w:pPr>
-        <w:pStyle w:val="Heading1"/>
-        <w:rPr>
-          <w:rFonts w:cs="Arial"/>
-        </w:rPr>
-      </w:pPr>
-      <w:bookmarkStart w:id="33" w:name="_Toc319524790"/>
-      <w:bookmarkStart w:id="34" w:name="_Toc442522005"/>
-      <w:r>
-        <w:rPr>
-          <w:rFonts w:cs="Arial"/>
-        </w:rPr>
-        <w:t>Use-Case View</w:t>
-      </w:r>
       <w:bookmarkEnd w:id="33"/>
-      <w:bookmarkEnd w:id="34"/>
     </w:p>
     <w:p>
       <w:pPr>
@@ -4169,18 +4367,18 @@
           <w:rFonts w:cs="Arial"/>
         </w:rPr>
       </w:pPr>
-      <w:bookmarkStart w:id="35" w:name="_Toc228056349"/>
-      <w:bookmarkStart w:id="36" w:name="_Toc319524791"/>
-      <w:bookmarkStart w:id="37" w:name="_Toc442522006"/>
+      <w:bookmarkStart w:id="34" w:name="_Toc228056349"/>
+      <w:bookmarkStart w:id="35" w:name="_Toc319524791"/>
+      <w:bookmarkStart w:id="36" w:name="_Toc442522006"/>
       <w:r>
         <w:rPr>
           <w:rFonts w:cs="Arial"/>
         </w:rPr>
         <w:t>Actors</w:t>
       </w:r>
+      <w:bookmarkEnd w:id="34"/>
       <w:bookmarkEnd w:id="35"/>
       <w:bookmarkEnd w:id="36"/>
-      <w:bookmarkEnd w:id="37"/>
     </w:p>
     <w:p>
       <w:pPr>
@@ -4211,66 +4409,108 @@
           <w:rFonts w:cs="Arial"/>
         </w:rPr>
       </w:pPr>
-      <w:bookmarkStart w:id="38" w:name="_Toc492766849"/>
-      <w:bookmarkStart w:id="39" w:name="_Toc228056350"/>
-      <w:bookmarkStart w:id="40" w:name="_Toc319524792"/>
-      <w:bookmarkStart w:id="41" w:name="_Toc442522007"/>
+      <w:bookmarkStart w:id="37" w:name="_Toc492766849"/>
+      <w:bookmarkStart w:id="38" w:name="_Toc228056350"/>
+      <w:bookmarkStart w:id="39" w:name="_Toc319524792"/>
+      <w:bookmarkStart w:id="40" w:name="_Toc442522007"/>
       <w:r>
         <w:rPr>
           <w:rFonts w:cs="Arial"/>
         </w:rPr>
         <w:t>Use-Case Realizations</w:t>
       </w:r>
+      <w:bookmarkEnd w:id="37"/>
       <w:bookmarkEnd w:id="38"/>
       <w:bookmarkEnd w:id="39"/>
       <w:bookmarkEnd w:id="40"/>
+    </w:p>
+    <w:p>
+      <w:pPr>
+        <w:ind w:left="720"/>
+        <w:rPr>
+          <w:rFonts w:ascii="Arial" w:hAnsi="Arial" w:cs="Arial"/>
+        </w:rPr>
+      </w:pPr>
+    </w:p>
+    <w:p>
+      <w:pPr>
+        <w:rPr>
+          <w:rFonts w:ascii="Arial" w:hAnsi="Arial" w:cs="Arial"/>
+        </w:rPr>
+      </w:pPr>
+    </w:p>
+    <w:p>
+      <w:pPr>
+        <w:ind w:left="360"/>
+        <w:rPr>
+          <w:rFonts w:ascii="Arial" w:hAnsi="Arial" w:cs="Arial"/>
+        </w:rPr>
+      </w:pPr>
+    </w:p>
+    <w:p>
+      <w:pPr>
+        <w:rPr>
+          <w:rFonts w:ascii="Arial" w:hAnsi="Arial" w:cs="Arial"/>
+        </w:rPr>
+      </w:pPr>
+    </w:p>
+    <w:p>
+      <w:pPr>
+        <w:pStyle w:val="BodyText"/>
+        <w:rPr>
+          <w:rFonts w:ascii="Arial" w:hAnsi="Arial" w:cs="Arial"/>
+        </w:rPr>
+      </w:pPr>
+    </w:p>
+    <w:p>
+      <w:pPr>
+        <w:pStyle w:val="BodyText"/>
+        <w:rPr>
+          <w:rFonts w:ascii="Arial" w:hAnsi="Arial" w:cs="Arial"/>
+        </w:rPr>
+      </w:pPr>
+    </w:p>
+    <w:p>
+      <w:pPr>
+        <w:pStyle w:val="Heading1"/>
+        <w:rPr>
+          <w:rFonts w:cs="Arial"/>
+        </w:rPr>
+      </w:pPr>
+      <w:bookmarkStart w:id="41" w:name="_Toc319524793"/>
+      <w:bookmarkStart w:id="42" w:name="_Toc442522008"/>
+      <w:r>
+        <w:rPr>
+          <w:rFonts w:cs="Arial"/>
+        </w:rPr>
+        <w:t>Logical View</w:t>
+      </w:r>
       <w:bookmarkEnd w:id="41"/>
-    </w:p>
-    <w:p>
-      <w:pPr>
-        <w:ind w:left="720"/>
-        <w:rPr>
-          <w:rFonts w:ascii="Arial" w:hAnsi="Arial" w:cs="Arial"/>
-        </w:rPr>
-      </w:pPr>
-    </w:p>
-    <w:p>
-      <w:pPr>
-        <w:rPr>
-          <w:rFonts w:ascii="Arial" w:hAnsi="Arial" w:cs="Arial"/>
-        </w:rPr>
-      </w:pPr>
-    </w:p>
-    <w:p>
-      <w:pPr>
-        <w:ind w:left="360"/>
-        <w:rPr>
-          <w:rFonts w:ascii="Arial" w:hAnsi="Arial" w:cs="Arial"/>
-        </w:rPr>
-      </w:pPr>
-    </w:p>
-    <w:p>
-      <w:pPr>
-        <w:rPr>
-          <w:rFonts w:ascii="Arial" w:hAnsi="Arial" w:cs="Arial"/>
-        </w:rPr>
-      </w:pPr>
-    </w:p>
-    <w:p>
-      <w:pPr>
-        <w:pStyle w:val="BodyText"/>
-        <w:rPr>
-          <w:rFonts w:ascii="Arial" w:hAnsi="Arial" w:cs="Arial"/>
-        </w:rPr>
-      </w:pPr>
-    </w:p>
-    <w:p>
-      <w:pPr>
-        <w:pStyle w:val="BodyText"/>
-        <w:rPr>
-          <w:rFonts w:ascii="Arial" w:hAnsi="Arial" w:cs="Arial"/>
-        </w:rPr>
-      </w:pPr>
+      <w:bookmarkEnd w:id="42"/>
+      <w:r>
+        <w:rPr>
+          <w:rFonts w:cs="Arial"/>
+        </w:rPr>
+        <w:t xml:space="preserve"> </w:t>
+      </w:r>
+    </w:p>
+    <w:p>
+      <w:pPr>
+        <w:pStyle w:val="Heading2"/>
+        <w:rPr>
+          <w:rFonts w:cs="Arial"/>
+        </w:rPr>
+      </w:pPr>
+      <w:bookmarkStart w:id="43" w:name="_Toc319524794"/>
+      <w:bookmarkStart w:id="44" w:name="_Toc442522009"/>
+      <w:r>
+        <w:rPr>
+          <w:rFonts w:cs="Arial"/>
+        </w:rPr>
+        <w:t>Overview</w:t>
+      </w:r>
+      <w:bookmarkEnd w:id="43"/>
+      <w:bookmarkEnd w:id="44"/>
     </w:p>
     <w:p>
       <w:pPr>
@@ -4279,59 +4519,16 @@
           <w:rFonts w:cs="Arial"/>
         </w:rPr>
       </w:pPr>
-      <w:bookmarkStart w:id="42" w:name="_Toc319524793"/>
-      <w:bookmarkStart w:id="43" w:name="_Toc442522008"/>
+      <w:bookmarkStart w:id="45" w:name="_Toc319524795"/>
+      <w:bookmarkStart w:id="46" w:name="_Toc442522010"/>
       <w:r>
         <w:rPr>
           <w:rFonts w:cs="Arial"/>
         </w:rPr>
-        <w:lastRenderedPageBreak/>
-        <w:t>Logical View</w:t>
-      </w:r>
-      <w:bookmarkEnd w:id="42"/>
-      <w:bookmarkEnd w:id="43"/>
-      <w:r>
-        <w:rPr>
-          <w:rFonts w:cs="Arial"/>
-        </w:rPr>
-        <w:t xml:space="preserve"> </w:t>
-      </w:r>
-    </w:p>
-    <w:p>
-      <w:pPr>
-        <w:pStyle w:val="Heading2"/>
-        <w:rPr>
-          <w:rFonts w:cs="Arial"/>
-        </w:rPr>
-      </w:pPr>
-      <w:bookmarkStart w:id="44" w:name="_Toc319524794"/>
-      <w:bookmarkStart w:id="45" w:name="_Toc442522009"/>
-      <w:r>
-        <w:rPr>
-          <w:rFonts w:cs="Arial"/>
-        </w:rPr>
-        <w:t>Overview</w:t>
-      </w:r>
-      <w:bookmarkEnd w:id="44"/>
+        <w:t>Process View</w:t>
+      </w:r>
       <w:bookmarkEnd w:id="45"/>
-    </w:p>
-    <w:p>
-      <w:pPr>
-        <w:pStyle w:val="Heading1"/>
-        <w:rPr>
-          <w:rFonts w:cs="Arial"/>
-        </w:rPr>
-      </w:pPr>
-      <w:bookmarkStart w:id="46" w:name="_Toc319524795"/>
-      <w:bookmarkStart w:id="47" w:name="_Toc442522010"/>
-      <w:r>
-        <w:rPr>
-          <w:rFonts w:cs="Arial"/>
-        </w:rPr>
-        <w:t>Process View</w:t>
-      </w:r>
       <w:bookmarkEnd w:id="46"/>
-      <w:bookmarkEnd w:id="47"/>
       <w:r>
         <w:rPr>
           <w:rFonts w:cs="Arial"/>
@@ -4361,16 +4558,16 @@
       <w:pPr>
         <w:pStyle w:val="Heading1"/>
       </w:pPr>
-      <w:bookmarkStart w:id="48" w:name="_Toc319524796"/>
-      <w:bookmarkStart w:id="49" w:name="_Toc442522011"/>
+      <w:bookmarkStart w:id="47" w:name="_Toc319524796"/>
+      <w:bookmarkStart w:id="48" w:name="_Toc442522011"/>
       <w:r>
         <w:t>Module Decomposition</w:t>
       </w:r>
       <w:r>
         <w:t xml:space="preserve"> View</w:t>
       </w:r>
+      <w:bookmarkEnd w:id="47"/>
       <w:bookmarkEnd w:id="48"/>
-      <w:bookmarkEnd w:id="49"/>
       <w:r>
         <w:t xml:space="preserve"> </w:t>
       </w:r>
@@ -4417,16 +4614,16 @@
           <w:rFonts w:cs="Arial"/>
         </w:rPr>
       </w:pPr>
-      <w:bookmarkStart w:id="50" w:name="_Toc319524797"/>
-      <w:bookmarkStart w:id="51" w:name="_Toc442522012"/>
+      <w:bookmarkStart w:id="49" w:name="_Toc319524797"/>
+      <w:bookmarkStart w:id="50" w:name="_Toc442522012"/>
       <w:r>
         <w:rPr>
           <w:rFonts w:cs="Arial"/>
         </w:rPr>
         <w:t>Data View</w:t>
       </w:r>
+      <w:bookmarkEnd w:id="49"/>
       <w:bookmarkEnd w:id="50"/>
-      <w:bookmarkEnd w:id="51"/>
     </w:p>
     <w:p>
       <w:pPr>
@@ -4485,22 +4682,44 @@
           <w:rFonts w:cs="Arial"/>
         </w:rPr>
       </w:pPr>
-      <w:bookmarkStart w:id="52" w:name="_Toc319524798"/>
-      <w:bookmarkStart w:id="53" w:name="_Toc442522013"/>
+      <w:bookmarkStart w:id="51" w:name="_Toc319524798"/>
+      <w:bookmarkStart w:id="52" w:name="_Toc442522013"/>
       <w:r>
         <w:rPr>
           <w:rFonts w:cs="Arial"/>
         </w:rPr>
+        <w:lastRenderedPageBreak/>
         <w:t>Deployment View</w:t>
       </w:r>
+      <w:bookmarkEnd w:id="51"/>
       <w:bookmarkEnd w:id="52"/>
+      <w:r>
+        <w:rPr>
+          <w:rFonts w:cs="Arial"/>
+        </w:rPr>
+        <w:t xml:space="preserve"> </w:t>
+      </w:r>
+    </w:p>
+    <w:p>
+      <w:pPr>
+        <w:pStyle w:val="BodyText"/>
+        <w:rPr>
+          <w:rFonts w:ascii="Arial" w:hAnsi="Arial" w:cs="Arial"/>
+          <w:bCs/>
+        </w:rPr>
+      </w:pPr>
+    </w:p>
+    <w:p>
+      <w:pPr>
+        <w:pStyle w:val="Heading1"/>
+      </w:pPr>
+      <w:bookmarkStart w:id="53" w:name="_Toc319524799"/>
+      <w:bookmarkStart w:id="54" w:name="_Toc442522014"/>
+      <w:r>
+        <w:t>Size and Performance</w:t>
+      </w:r>
       <w:bookmarkEnd w:id="53"/>
-      <w:r>
-        <w:rPr>
-          <w:rFonts w:cs="Arial"/>
-        </w:rPr>
-        <w:t xml:space="preserve"> </w:t>
-      </w:r>
+      <w:bookmarkEnd w:id="54"/>
     </w:p>
     <w:p>
       <w:pPr>
@@ -4515,34 +4734,13 @@
       <w:pPr>
         <w:pStyle w:val="Heading1"/>
       </w:pPr>
-      <w:bookmarkStart w:id="54" w:name="_Toc319524799"/>
-      <w:bookmarkStart w:id="55" w:name="_Toc442522014"/>
-      <w:r>
-        <w:t>Size and Performance</w:t>
-      </w:r>
-      <w:bookmarkEnd w:id="54"/>
+      <w:bookmarkStart w:id="55" w:name="_Toc319524800"/>
+      <w:bookmarkStart w:id="56" w:name="_Toc442522015"/>
+      <w:r>
+        <w:t>Issues and concerns</w:t>
+      </w:r>
       <w:bookmarkEnd w:id="55"/>
-    </w:p>
-    <w:p>
-      <w:pPr>
-        <w:pStyle w:val="BodyText"/>
-        <w:rPr>
-          <w:rFonts w:ascii="Arial" w:hAnsi="Arial" w:cs="Arial"/>
-          <w:bCs/>
-        </w:rPr>
-      </w:pPr>
-    </w:p>
-    <w:p>
-      <w:pPr>
-        <w:pStyle w:val="Heading1"/>
-      </w:pPr>
-      <w:bookmarkStart w:id="56" w:name="_Toc319524800"/>
-      <w:bookmarkStart w:id="57" w:name="_Toc442522015"/>
-      <w:r>
-        <w:t>Issues and concerns</w:t>
-      </w:r>
       <w:bookmarkEnd w:id="56"/>
-      <w:bookmarkEnd w:id="57"/>
     </w:p>
     <w:p>
       <w:pPr>
@@ -4613,7 +4811,7 @@
         <w:br w:type="page"/>
       </w:r>
     </w:p>
-    <w:bookmarkStart w:id="58" w:name="_Toc442522016" w:displacedByCustomXml="next"/>
+    <w:bookmarkStart w:id="57" w:name="_Toc442522016" w:displacedByCustomXml="next"/>
     <w:sdt>
       <w:sdtPr>
         <w:rPr>
@@ -4639,7 +4837,7 @@
           <w:r>
             <w:t>References</w:t>
           </w:r>
-          <w:bookmarkEnd w:id="58"/>
+          <w:bookmarkEnd w:id="57"/>
         </w:p>
         <w:sdt>
           <w:sdtPr>
@@ -4857,8 +5055,8 @@
       </w:pPr>
     </w:p>
     <w:sectPr>
-      <w:headerReference w:type="default" r:id="rId9"/>
-      <w:footerReference w:type="default" r:id="rId10"/>
+      <w:headerReference w:type="default" r:id="rId11"/>
+      <w:footerReference w:type="default" r:id="rId12"/>
       <w:pgSz w:w="12240" w:h="15840"/>
       <w:pgMar w:top="1440" w:right="1440" w:bottom="1440" w:left="1440" w:header="720" w:footer="720" w:gutter="0"/>
       <w:cols w:space="720"/>
@@ -4931,7 +5129,7 @@
           <w:rPr>
             <w:noProof/>
           </w:rPr>
-          <w:t>4</w:t>
+          <w:t>10</w:t>
         </w:r>
         <w:r>
           <w:rPr>
@@ -5049,7 +5247,7 @@
         <v:path o:extrusionok="f" gradientshapeok="t" o:connecttype="rect"/>
         <o:lock v:ext="edit" aspectratio="t"/>
       </v:shapetype>
-      <v:shape id="_x0000_i1066" type="#_x0000_t75" style="width:11.55pt;height:11.55pt" o:bullet="t">
+      <v:shape id="_x0000_i1089" type="#_x0000_t75" style="width:11.55pt;height:11.55pt" o:bullet="t">
         <v:imagedata r:id="rId1" o:title="msoF0D"/>
       </v:shape>
     </w:pict>
@@ -6779,6 +6977,25 @@
       <w:szCs w:val="18"/>
     </w:rPr>
   </w:style>
+  <w:style w:type="table" w:styleId="TableGrid">
+    <w:name w:val="Table Grid"/>
+    <w:basedOn w:val="TableNormal"/>
+    <w:uiPriority w:val="39"/>
+    <w:rsid w:val="00790B49"/>
+    <w:pPr>
+      <w:spacing w:after="0" w:line="240" w:lineRule="auto"/>
+    </w:pPr>
+    <w:tblPr>
+      <w:tblBorders>
+        <w:top w:val="single" w:sz="4" w:space="0" w:color="auto"/>
+        <w:left w:val="single" w:sz="4" w:space="0" w:color="auto"/>
+        <w:bottom w:val="single" w:sz="4" w:space="0" w:color="auto"/>
+        <w:right w:val="single" w:sz="4" w:space="0" w:color="auto"/>
+        <w:insideH w:val="single" w:sz="4" w:space="0" w:color="auto"/>
+        <w:insideV w:val="single" w:sz="4" w:space="0" w:color="auto"/>
+      </w:tblBorders>
+    </w:tblPr>
+  </w:style>
 </w:styles>
 </file>
 
@@ -7187,7 +7404,7 @@
 </file>
 
 <file path=customXml/itemProps1.xml><?xml version="1.0" encoding="utf-8"?>
-<ds:datastoreItem xmlns:ds="http://schemas.openxmlformats.org/officeDocument/2006/customXml" ds:itemID="{248D0B71-39FC-4889-9E9B-3F5244C0F472}">
+<ds:datastoreItem xmlns:ds="http://schemas.openxmlformats.org/officeDocument/2006/customXml" ds:itemID="{7B119951-F3A2-4A7F-9350-19CD4040E97D}">
   <ds:schemaRefs>
     <ds:schemaRef ds:uri="http://schemas.openxmlformats.org/officeDocument/2006/bibliography"/>
   </ds:schemaRefs>

</xml_diff>